<commit_message>
revisado. Falta chequear el tema de la carga critica
</commit_message>
<xml_diff>
--- a/Documentation/Documentacion/CAPITULO 1.docx
+++ b/Documentation/Documentacion/CAPITULO 1.docx
@@ -9,14 +9,14 @@
           <w:rStyle w:val="apple-style-span"/>
         </w:rPr>
       </w:pPr>
-      <w:bookmarkStart w:id="1" w:name="_Toc266984378"/>
+      <w:bookmarkStart w:id="0" w:name="_Toc266984378"/>
       <w:r>
         <w:rPr>
           <w:rStyle w:val="apple-style-span"/>
         </w:rPr>
         <w:t>CAPÍTULO 1: Evento transitorio único en estructuras analógicas</w:t>
       </w:r>
-      <w:bookmarkEnd w:id="1"/>
+      <w:bookmarkEnd w:id="0"/>
       <w:r>
         <w:rPr>
           <w:rStyle w:val="apple-style-span"/>
@@ -37,19 +37,12 @@
       <w:r>
         <w:t xml:space="preserve"> motivado por la labor de T. May y M. Woods, </w:t>
       </w:r>
-      <w:del w:id="2" w:author="FABRICIO" w:date="2010-08-07T17:00:00Z">
-        <w:r>
-          <w:delText xml:space="preserve">plantearon </w:delText>
-        </w:r>
-      </w:del>
-      <w:ins w:id="3" w:author="FABRICIO" w:date="2010-08-07T17:00:00Z">
-        <w:r>
-          <w:t>planteó</w:t>
-        </w:r>
-        <w:r>
-          <w:t xml:space="preserve"> </w:t>
-        </w:r>
-      </w:ins>
+      <w:r>
+        <w:t>planteó</w:t>
+      </w:r>
+      <w:r>
+        <w:t xml:space="preserve"> </w:t>
+      </w:r>
       <w:r>
         <w:t xml:space="preserve">una nueva preocupación para los fabricantes de memorias de computadoras. Pero no fue hasta 1992 que estos efectos comenzaron a cobrar mayor importancia debido a sus consecuencias en la aviación demostradas en </w:t>
       </w:r>
@@ -104,7 +97,7 @@
       <w:pPr>
         <w:pStyle w:val="Ttulo2"/>
       </w:pPr>
-      <w:bookmarkStart w:id="4" w:name="_Toc266984379"/>
+      <w:bookmarkStart w:id="1" w:name="_Toc266984379"/>
       <w:r>
         <w:rPr>
           <w:bCs w:val="0"/>
@@ -120,20 +113,20 @@
       <w:r>
         <w:t>Concepto</w:t>
       </w:r>
-      <w:bookmarkEnd w:id="4"/>
+      <w:bookmarkEnd w:id="1"/>
     </w:p>
     <w:p>
       <w:pPr>
         <w:pStyle w:val="Ttulo3"/>
       </w:pPr>
-      <w:bookmarkStart w:id="5" w:name="_Toc266984380"/>
+      <w:bookmarkStart w:id="2" w:name="_Toc266984380"/>
       <w:r>
         <w:t xml:space="preserve">1.1.1) </w:t>
       </w:r>
       <w:r>
         <w:t>Definición</w:t>
       </w:r>
-      <w:bookmarkEnd w:id="5"/>
+      <w:bookmarkEnd w:id="2"/>
     </w:p>
     <w:p>
       <w:pPr>
@@ -199,40 +192,12 @@
         </w:rPr>
         <w:t xml:space="preserve">“Un </w:t>
       </w:r>
-      <w:del w:id="6" w:author="FABRICIO" w:date="2010-08-07T17:01:00Z">
-        <w:r>
-          <w:rPr>
-            <w:lang w:eastAsia="es-AR"/>
-          </w:rPr>
-          <w:delText xml:space="preserve">Efecto </w:delText>
-        </w:r>
-        <w:r>
-          <w:rPr>
-            <w:lang w:eastAsia="es-AR"/>
-          </w:rPr>
-          <w:delText xml:space="preserve">de </w:delText>
-        </w:r>
-        <w:r>
-          <w:rPr>
-            <w:lang w:eastAsia="es-AR"/>
-          </w:rPr>
-          <w:delText xml:space="preserve">Evento </w:delText>
-        </w:r>
-        <w:r>
-          <w:rPr>
-            <w:lang w:eastAsia="es-AR"/>
-          </w:rPr>
-          <w:delText>Único</w:delText>
-        </w:r>
-      </w:del>
-      <w:ins w:id="7" w:author="FABRICIO" w:date="2010-08-07T17:01:00Z">
-        <w:r>
-          <w:rPr>
-            <w:lang w:eastAsia="es-AR"/>
-          </w:rPr>
-          <w:t>Efecto de Evento Único</w:t>
-        </w:r>
-      </w:ins>
+      <w:r>
+        <w:rPr>
+          <w:lang w:eastAsia="es-AR"/>
+        </w:rPr>
+        <w:t>Efecto de Evento Único</w:t>
+      </w:r>
       <w:r>
         <w:rPr>
           <w:lang w:eastAsia="es-AR"/>
@@ -466,7 +431,7 @@
       <w:pPr>
         <w:pStyle w:val="Ttulo3"/>
       </w:pPr>
-      <w:bookmarkStart w:id="8" w:name="_Toc266984381"/>
+      <w:bookmarkStart w:id="3" w:name="_Toc266984381"/>
       <w:r>
         <w:lastRenderedPageBreak/>
         <w:t>1.1.2)</w:t>
@@ -477,7 +442,7 @@
       <w:r>
         <w:t>Causas</w:t>
       </w:r>
-      <w:bookmarkEnd w:id="8"/>
+      <w:bookmarkEnd w:id="3"/>
     </w:p>
     <w:p>
       <w:pPr>
@@ -524,37 +489,33 @@
       <w:r>
         <w:t>Van Allen”</w:t>
       </w:r>
-      <w:ins w:id="9" w:author="FABRICIO" w:date="2010-08-07T17:03:00Z">
-        <w:r>
-          <w:t xml:space="preserve"> (</w:t>
-        </w:r>
-        <w:r>
-          <w:fldChar w:fldCharType="begin"/>
-        </w:r>
-        <w:r>
-          <w:instrText xml:space="preserve"> REF _Ref268963942 \h </w:instrText>
-        </w:r>
-      </w:ins>
+      <w:r>
+        <w:t xml:space="preserve"> (</w:t>
+      </w:r>
+      <w:r>
+        <w:fldChar w:fldCharType="begin"/>
+      </w:r>
+      <w:r>
+        <w:instrText xml:space="preserve"> REF _Ref268963942 \h </w:instrText>
+      </w:r>
       <w:r>
         <w:fldChar w:fldCharType="separate"/>
       </w:r>
-      <w:ins w:id="10" w:author="FABRICIO" w:date="2010-08-07T17:03:00Z">
-        <w:r>
-          <w:t xml:space="preserve">Figura </w:t>
-        </w:r>
-        <w:r>
-          <w:rPr>
-            <w:noProof/>
-          </w:rPr>
-          <w:t>1</w:t>
-        </w:r>
-        <w:r>
-          <w:fldChar w:fldCharType="end"/>
-        </w:r>
-        <w:r>
-          <w:t>)</w:t>
-        </w:r>
-      </w:ins>
+      <w:r>
+        <w:t xml:space="preserve">Figura </w:t>
+      </w:r>
+      <w:r>
+        <w:rPr>
+          <w:noProof/>
+        </w:rPr>
+        <w:t>1</w:t>
+      </w:r>
+      <w:r>
+        <w:fldChar w:fldCharType="end"/>
+      </w:r>
+      <w:r>
+        <w:t>)</w:t>
+      </w:r>
       <w:r>
         <w:t>, el cual es el encargado de atrapar las partículas cargadas, como los electrones y protones.  Estas partículas están altamente cargadas con energía desde los 10MeV hasta l</w:t>
       </w:r>
@@ -644,7 +605,7 @@
           <w:rFonts w:cstheme="minorHAnsi"/>
         </w:rPr>
       </w:pPr>
-      <w:bookmarkStart w:id="11" w:name="_Ref268963942"/>
+      <w:bookmarkStart w:id="4" w:name="_Ref268963942"/>
       <w:r>
         <w:t xml:space="preserve">Figura </w:t>
       </w:r>
@@ -666,7 +627,7 @@
       <w:r>
         <w:fldChar w:fldCharType="end"/>
       </w:r>
-      <w:bookmarkEnd w:id="11"/>
+      <w:bookmarkEnd w:id="4"/>
       <w:r>
         <w:t xml:space="preserve">) Representación de la </w:t>
       </w:r>
@@ -779,27 +740,27 @@
       <w:pPr>
         <w:pStyle w:val="Ttulo2"/>
       </w:pPr>
-      <w:bookmarkStart w:id="12" w:name="_Toc266984382"/>
+      <w:bookmarkStart w:id="5" w:name="_Toc266984382"/>
       <w:r>
         <w:t xml:space="preserve">1.2) </w:t>
       </w:r>
       <w:r>
         <w:t>Efectos y clasificación</w:t>
       </w:r>
-      <w:bookmarkEnd w:id="12"/>
+      <w:bookmarkEnd w:id="5"/>
     </w:p>
     <w:p>
       <w:pPr>
         <w:pStyle w:val="Ttulo3"/>
       </w:pPr>
-      <w:bookmarkStart w:id="13" w:name="_Toc266984383"/>
+      <w:bookmarkStart w:id="6" w:name="_Toc266984383"/>
       <w:r>
         <w:t xml:space="preserve">1.2.1) </w:t>
       </w:r>
       <w:r>
         <w:t>Efectos en semiconductor</w:t>
       </w:r>
-      <w:bookmarkEnd w:id="13"/>
+      <w:bookmarkEnd w:id="6"/>
     </w:p>
     <w:p>
       <w:pPr>
@@ -938,7 +899,7 @@
         <w:keepNext/>
         <w:jc w:val="center"/>
       </w:pPr>
-      <w:bookmarkStart w:id="14" w:name="_Ref266985981"/>
+      <w:bookmarkStart w:id="7" w:name="_Ref266985981"/>
       <w:r>
         <w:rPr>
           <w:rFonts w:asciiTheme="minorHAnsi" w:hAnsiTheme="minorHAnsi" w:cstheme="minorHAnsi"/>
@@ -1000,7 +961,7 @@
         </w:rPr>
         <w:fldChar w:fldCharType="end"/>
       </w:r>
-      <w:bookmarkEnd w:id="14"/>
+      <w:bookmarkEnd w:id="7"/>
       <w:r>
         <w:rPr>
           <w:rFonts w:asciiTheme="minorHAnsi" w:hAnsiTheme="minorHAnsi" w:cstheme="minorHAnsi"/>
@@ -1042,45 +1003,32 @@
         <w:t>.a</w:t>
       </w:r>
       <w:r>
-        <w:t xml:space="preserve"> se observa el ion atravesando la juntura y dejando en </w:t>
-      </w:r>
-      <w:r>
-        <w:t>su</w:t>
-      </w:r>
-      <w:del w:id="15" w:author="FABRICIO" w:date="2010-08-07T17:05:00Z">
-        <w:r>
-          <w:delText>s</w:delText>
-        </w:r>
-      </w:del>
-      <w:r>
-        <w:t xml:space="preserve"> recorrido</w:t>
-      </w:r>
-      <w:del w:id="16" w:author="FABRICIO" w:date="2010-08-07T17:05:00Z">
-        <w:r>
-          <w:delText>s</w:delText>
-        </w:r>
-      </w:del>
+        <w:t xml:space="preserve"> se observa el ion atravesando la juntura</w:t>
+      </w:r>
+      <w:r>
+        <w:t>,</w:t>
+      </w:r>
+      <w:r>
+        <w:t xml:space="preserve"> y dejando en </w:t>
+      </w:r>
+      <w:r>
+        <w:t>su recorrido</w:t>
+      </w:r>
+      <w:r>
+        <w:t>,</w:t>
+      </w:r>
       <w:r>
         <w:t xml:space="preserve"> pares</w:t>
       </w:r>
       <w:r>
         <w:t xml:space="preserve"> electrón-hueco. Los pares generados en</w:t>
       </w:r>
-      <w:del w:id="17" w:author="FABRICIO" w:date="2010-08-07T17:05:00Z">
-        <w:r>
-          <w:delText xml:space="preserve"> </w:delText>
-        </w:r>
-      </w:del>
-      <w:del w:id="18" w:author="FABRICIO" w:date="2010-08-07T17:04:00Z">
-        <w:r>
-          <w:delText>el choque</w:delText>
-        </w:r>
-      </w:del>
-      <w:ins w:id="19" w:author="FABRICIO" w:date="2010-08-07T17:04:00Z">
-        <w:r>
-          <w:t>la interacción</w:t>
-        </w:r>
-      </w:ins>
+      <w:r>
+        <w:t xml:space="preserve"> </w:t>
+      </w:r>
+      <w:r>
+        <w:t>la interacción</w:t>
+      </w:r>
       <w:r>
         <w:t xml:space="preserve"> son rápidamente recolectados por el campo eléctrico y generan un gran transitorio (corriente/voltaje) en el nodo </w:t>
       </w:r>
@@ -1102,11 +1050,11 @@
         <w:t>.b</w:t>
       </w:r>
       <w:r>
-        <w:t xml:space="preserve">). Esta fase de recolección usualmente es completada en nanosegundos </w:t>
+        <w:t xml:space="preserve">). Esta fase de recolección usualmente es completada en nanosegundos seguida de una segunda </w:t>
       </w:r>
       <w:r>
         <w:lastRenderedPageBreak/>
-        <w:t>seguida de una segunda fase de recolección dada en una difusión que es significativamente más lenta (cientos de nanosegundos) y menos intensa (</w:t>
+        <w:t>fase de recolección dada en una difusión que es significativamente más lenta (cientos de nanosegundos) y menos intensa (</w:t>
       </w:r>
       <w:fldSimple w:instr=" REF _Ref266985981 \h  \* MERGEFORMAT ">
         <w:r>
@@ -1198,7 +1146,7 @@
         <w:pStyle w:val="Epgrafe"/>
         <w:jc w:val="center"/>
       </w:pPr>
-      <w:bookmarkStart w:id="20" w:name="_Ref266986213"/>
+      <w:bookmarkStart w:id="8" w:name="_Ref266986213"/>
       <w:r>
         <w:t xml:space="preserve">Figura </w:t>
       </w:r>
@@ -1210,7 +1158,7 @@
           <w:t>3</w:t>
         </w:r>
       </w:fldSimple>
-      <w:bookmarkEnd w:id="20"/>
+      <w:bookmarkEnd w:id="8"/>
       <w:r>
         <w:t>)</w:t>
       </w:r>
@@ -1220,26 +1168,16 @@
         </w:rPr>
         <w:t xml:space="preserve"> Corriente generada por </w:t>
       </w:r>
-      <w:del w:id="21" w:author="FABRICIO" w:date="2010-08-07T17:04:00Z">
-        <w:r>
-          <w:rPr>
-            <w:rFonts w:cstheme="minorHAnsi"/>
-          </w:rPr>
-          <w:delText>el choque</w:delText>
-        </w:r>
-      </w:del>
-      <w:ins w:id="22" w:author="FABRICIO" w:date="2010-08-07T17:04:00Z">
-        <w:r>
-          <w:rPr>
-            <w:rFonts w:cstheme="minorHAnsi"/>
-          </w:rPr>
-          <w:t>la interacción</w:t>
-        </w:r>
-      </w:ins>
       <w:r>
         <w:rPr>
           <w:rFonts w:cstheme="minorHAnsi"/>
         </w:rPr>
+        <w:t>la interacción</w:t>
+      </w:r>
+      <w:r>
+        <w:rPr>
+          <w:rFonts w:cstheme="minorHAnsi"/>
+        </w:rPr>
         <w:t xml:space="preserve"> de un ion.</w:t>
       </w:r>
     </w:p>
@@ -1250,16 +1188,9 @@
       <w:r>
         <w:t xml:space="preserve">La curva de corriente resultante generada por </w:t>
       </w:r>
-      <w:del w:id="23" w:author="FABRICIO" w:date="2010-08-07T17:05:00Z">
-        <w:r>
-          <w:delText>el choque</w:delText>
-        </w:r>
-      </w:del>
-      <w:ins w:id="24" w:author="FABRICIO" w:date="2010-08-07T17:05:00Z">
-        <w:r>
-          <w:t>la interacción</w:t>
-        </w:r>
-      </w:ins>
+      <w:r>
+        <w:t>la interacción</w:t>
+      </w:r>
       <w:r>
         <w:t xml:space="preserve"> de un ion, puede ser dividida en dos secciones, como lo muestra la </w:t>
       </w:r>
@@ -1304,14 +1235,14 @@
       <w:pPr>
         <w:pStyle w:val="Ttulo3"/>
       </w:pPr>
-      <w:bookmarkStart w:id="25" w:name="_Toc266984384"/>
+      <w:bookmarkStart w:id="9" w:name="_Toc266984384"/>
       <w:r>
         <w:t xml:space="preserve">1.2.2) </w:t>
       </w:r>
       <w:r>
         <w:t>Ionización directa e indirecta</w:t>
       </w:r>
-      <w:bookmarkEnd w:id="25"/>
+      <w:bookmarkEnd w:id="9"/>
     </w:p>
     <w:p>
       <w:pPr>
@@ -1335,11 +1266,9 @@
       <w:r>
         <w:t>: Cuando una partícula cargada atraviesa el material semiconductor liberando pares electrón-hueco a lo largo de de su trayectoria mientras va perdiendo energía. Cuando toda la energía es liberada, la partícula descansa en el semiconductor, habiendo viajado una longitud determina</w:t>
       </w:r>
-      <w:ins w:id="26" w:author="FABRICIO" w:date="2010-08-07T17:05:00Z">
-        <w:r>
-          <w:t>da</w:t>
-        </w:r>
-      </w:ins>
+      <w:r>
+        <w:t>da</w:t>
+      </w:r>
       <w:r>
         <w:t xml:space="preserve"> conocida como el </w:t>
       </w:r>
@@ -1352,16 +1281,9 @@
       <w:r>
         <w:t>. El t</w:t>
       </w:r>
-      <w:ins w:id="27" w:author="FABRICIO" w:date="2010-08-07T17:05:00Z">
-        <w:r>
-          <w:t>é</w:t>
-        </w:r>
-      </w:ins>
-      <w:del w:id="28" w:author="FABRICIO" w:date="2010-08-07T17:05:00Z">
-        <w:r>
-          <w:delText>e</w:delText>
-        </w:r>
-      </w:del>
+      <w:r>
+        <w:t>é</w:t>
+      </w:r>
       <w:r>
         <w:t xml:space="preserve">rmino </w:t>
       </w:r>
@@ -1518,12 +1440,6 @@
           <w:sz w:val="18"/>
           <w:szCs w:val="18"/>
         </w:rPr>
-        <w:pPrChange w:id="29" w:author="FABRICIO" w:date="2010-08-07T18:00:00Z">
-          <w:pPr>
-            <w:pStyle w:val="ParrafoTESIS"/>
-            <w:jc w:val="center"/>
-          </w:pPr>
-        </w:pPrChange>
       </w:pPr>
       <w:r>
         <w:rPr>
@@ -1576,20 +1492,14 @@
           </wp:inline>
         </w:drawing>
       </w:r>
-      <w:bookmarkStart w:id="30" w:name="_Ref266986260"/>
-      <w:bookmarkStart w:id="31" w:name="_Ref267331794"/>
+      <w:bookmarkStart w:id="10" w:name="_Ref266986260"/>
+      <w:bookmarkStart w:id="11" w:name="_Ref267331794"/>
     </w:p>
     <w:p>
       <w:pPr>
         <w:pStyle w:val="ParrafoTESIS"/>
-        <w:pPrChange w:id="32" w:author="FABRICIO" w:date="2010-08-07T18:00:00Z">
-          <w:pPr>
-            <w:pStyle w:val="ParrafoTESIS"/>
-            <w:jc w:val="center"/>
-          </w:pPr>
-        </w:pPrChange>
-      </w:pPr>
-      <w:bookmarkStart w:id="33" w:name="_Ref268964126"/>
+      </w:pPr>
+      <w:bookmarkStart w:id="12" w:name="_Ref268964126"/>
       <w:r>
         <w:t xml:space="preserve">Figura </w:t>
       </w:r>
@@ -1601,9 +1511,9 @@
           <w:t>4</w:t>
         </w:r>
       </w:fldSimple>
-      <w:bookmarkEnd w:id="30"/>
-      <w:bookmarkEnd w:id="31"/>
-      <w:bookmarkEnd w:id="33"/>
+      <w:bookmarkEnd w:id="10"/>
+      <w:bookmarkEnd w:id="11"/>
+      <w:bookmarkEnd w:id="12"/>
       <w:r>
         <w:t>) Curva de un ion de cloro de 210 MeV viajando a través del silicio.</w:t>
       </w:r>
@@ -1684,15 +1594,6 @@
         <w:rPr>
           <w:b/>
         </w:rPr>
-        <w:pPrChange w:id="34" w:author="FABRICIO" w:date="2010-08-07T18:00:00Z">
-          <w:pPr>
-            <w:pStyle w:val="ParrafoTESIS"/>
-            <w:numPr>
-              <w:numId w:val="1"/>
-            </w:numPr>
-            <w:ind w:left="1429" w:hanging="360"/>
-          </w:pPr>
-        </w:pPrChange>
       </w:pPr>
       <w:r>
         <w:t xml:space="preserve">Que la </w:t>
@@ -1710,15 +1611,6 @@
         <w:rPr>
           <w:b/>
         </w:rPr>
-        <w:pPrChange w:id="35" w:author="FABRICIO" w:date="2010-08-07T18:00:00Z">
-          <w:pPr>
-            <w:pStyle w:val="ParrafoTESIS"/>
-            <w:numPr>
-              <w:numId w:val="1"/>
-            </w:numPr>
-            <w:ind w:left="1429" w:hanging="360"/>
-          </w:pPr>
-        </w:pPrChange>
       </w:pPr>
       <w:r>
         <w:t>La emisión de partículas alfa y gamma y el retroceso del núcleo hijo (ejemplo, Si emite partículas alfa y retroceso de un núcleo Mg),</w:t>
@@ -1730,15 +1622,6 @@
         <w:rPr>
           <w:b/>
         </w:rPr>
-        <w:pPrChange w:id="36" w:author="FABRICIO" w:date="2010-08-07T18:00:00Z">
-          <w:pPr>
-            <w:pStyle w:val="ParrafoTESIS"/>
-            <w:numPr>
-              <w:numId w:val="1"/>
-            </w:numPr>
-            <w:ind w:left="1429" w:hanging="360"/>
-          </w:pPr>
-        </w:pPrChange>
       </w:pPr>
       <w:r>
         <w:t>Reacciones de espalación (spallation reactions), donde el núcleo afectado se divide en dos fragmentos, cada uno de los cuales puede retroceder.</w:t>
@@ -1785,11 +1668,6 @@
       <w:r>
         <w:t>.</w:t>
       </w:r>
-      <w:del w:id="37" w:author="FABRICIO" w:date="2010-08-07T17:21:00Z">
-        <w:r>
-          <w:delText xml:space="preserve"> </w:delText>
-        </w:r>
-      </w:del>
     </w:p>
     <w:p>
       <w:pPr>
@@ -1946,14 +1824,14 @@
       <w:pPr>
         <w:pStyle w:val="Ttulo3"/>
       </w:pPr>
-      <w:bookmarkStart w:id="38" w:name="_Toc266984385"/>
+      <w:bookmarkStart w:id="13" w:name="_Toc266984385"/>
       <w:r>
         <w:t xml:space="preserve">1.2.3) </w:t>
       </w:r>
       <w:r>
         <w:t>Duración del evento</w:t>
       </w:r>
-      <w:bookmarkEnd w:id="38"/>
+      <w:bookmarkEnd w:id="13"/>
     </w:p>
     <w:p>
       <w:pPr>
@@ -2122,13 +2000,34 @@
           <w:rFonts w:eastAsia="Times New Roman" w:cstheme="minorHAnsi"/>
           <w:lang w:val="en-US" w:eastAsia="es-AR"/>
         </w:rPr>
-        <w:t>or a nivel hardware, destrucción</w:t>
+        <w:t xml:space="preserve">or a </w:t>
+      </w:r>
+      <w:r>
+        <w:rPr>
+          <w:rFonts w:eastAsia="Times New Roman" w:cstheme="minorHAnsi"/>
+          <w:lang w:eastAsia="es-AR"/>
+        </w:rPr>
+        <w:t>nivel</w:t>
       </w:r>
       <w:r>
         <w:rPr>
           <w:rFonts w:eastAsia="Times New Roman" w:cstheme="minorHAnsi"/>
           <w:lang w:val="en-US" w:eastAsia="es-AR"/>
         </w:rPr>
+        <w:t xml:space="preserve"> hardware, </w:t>
+      </w:r>
+      <w:r>
+        <w:rPr>
+          <w:rFonts w:eastAsia="Times New Roman" w:cstheme="minorHAnsi"/>
+          <w:lang w:eastAsia="es-AR"/>
+        </w:rPr>
+        <w:t>destrucción</w:t>
+      </w:r>
+      <w:r>
+        <w:rPr>
+          <w:rFonts w:eastAsia="Times New Roman" w:cstheme="minorHAnsi"/>
+          <w:lang w:val="en-US" w:eastAsia="es-AR"/>
+        </w:rPr>
         <w:t>)</w:t>
       </w:r>
     </w:p>
@@ -2157,16 +2056,14 @@
         <w:rPr>
           <w:lang w:eastAsia="es-AR"/>
         </w:rPr>
-        <w:t>Errores inducidos por radiación en circuitos micro electrónicos causados por una particula</w:t>
-      </w:r>
-      <w:del w:id="39" w:author="FABRICIO" w:date="2010-08-07T17:21:00Z">
-        <w:r>
-          <w:rPr>
-            <w:lang w:eastAsia="es-AR"/>
-          </w:rPr>
-          <w:delText>r</w:delText>
-        </w:r>
-      </w:del>
+        <w:t xml:space="preserve">Errores inducidos por radiación en circuitos micro electrónicos causados por una </w:t>
+      </w:r>
+      <w:r>
+        <w:rPr>
+          <w:lang w:eastAsia="es-AR"/>
+        </w:rPr>
+        <w:t>partícula</w:t>
+      </w:r>
       <w:r>
         <w:rPr>
           <w:lang w:eastAsia="es-AR"/>
@@ -2298,14 +2195,12 @@
         </w:rPr>
         <w:t>Los SEUs pueden ocurrir en circuitos analógicos, digitales o en componentes ópticos, también</w:t>
       </w:r>
-      <w:ins w:id="40" w:author="FABRICIO" w:date="2010-08-07T17:21:00Z">
-        <w:r>
-          <w:rPr>
-            <w:lang w:eastAsia="es-AR"/>
-          </w:rPr>
-          <w:t xml:space="preserve"> pueden</w:t>
-        </w:r>
-      </w:ins>
+      <w:r>
+        <w:rPr>
+          <w:lang w:eastAsia="es-AR"/>
+        </w:rPr>
+        <w:t xml:space="preserve"> pueden</w:t>
+      </w:r>
       <w:r>
         <w:rPr>
           <w:lang w:eastAsia="es-AR"/>
@@ -2395,7 +2290,19 @@
         <w:rPr>
           <w:lang w:eastAsia="es-AR"/>
         </w:rPr>
-        <w:t xml:space="preserve">Single Event Functional interrupt </w:t>
+        <w:t xml:space="preserve">Single Event Functional </w:t>
+      </w:r>
+      <w:r>
+        <w:rPr>
+          <w:lang w:eastAsia="es-AR"/>
+        </w:rPr>
+        <w:t>I</w:t>
+      </w:r>
+      <w:r>
+        <w:rPr>
+          <w:lang w:eastAsia="es-AR"/>
+        </w:rPr>
+        <w:t xml:space="preserve">nterrupt </w:t>
       </w:r>
       <w:r>
         <w:rPr>
@@ -2409,14 +2316,12 @@
         </w:rPr>
         <w:t>SEFI) en el cual el SEU afecta el sistema de control del circuito pudiendo configurarlo en un modo de test</w:t>
       </w:r>
-      <w:ins w:id="41" w:author="FABRICIO" w:date="2010-08-07T17:22:00Z">
-        <w:r>
-          <w:rPr>
-            <w:lang w:eastAsia="es-AR"/>
-          </w:rPr>
-          <w:t>e</w:t>
-        </w:r>
-      </w:ins>
+      <w:r>
+        <w:rPr>
+          <w:lang w:eastAsia="es-AR"/>
+        </w:rPr>
+        <w:t>e</w:t>
+      </w:r>
       <w:r>
         <w:rPr>
           <w:lang w:eastAsia="es-AR"/>
@@ -2776,181 +2681,257 @@
       <w:pPr>
         <w:pStyle w:val="Ttulo3"/>
       </w:pPr>
-      <w:bookmarkStart w:id="42" w:name="_Toc266984386"/>
+      <w:bookmarkStart w:id="14" w:name="_Toc266984386"/>
       <w:r>
         <w:lastRenderedPageBreak/>
         <w:t>1.2.4) Carga crítica</w:t>
       </w:r>
-      <w:bookmarkEnd w:id="42"/>
-    </w:p>
-    <w:p>
-      <w:pPr>
-        <w:pStyle w:val="NormalWeb"/>
-        <w:rPr>
-          <w:ins w:id="43" w:author="FABRICIO" w:date="2010-08-07T17:59:00Z"/>
+      <w:bookmarkEnd w:id="14"/>
+    </w:p>
+    <w:p>
+      <w:pPr>
+        <w:pStyle w:val="ParrafoTESIS"/>
+        <w:rPr>
           <w:rStyle w:val="apple-style-span"/>
-          <w:rFonts w:asciiTheme="minorHAnsi" w:eastAsiaTheme="majorEastAsia" w:hAnsiTheme="minorHAnsi" w:cstheme="minorHAnsi"/>
+          <w:rFonts w:eastAsiaTheme="majorEastAsia"/>
+          <w:highlight w:val="yellow"/>
+          <w:shd w:val="clear" w:color="auto" w:fill="FFFFFF"/>
+          <w:lang w:eastAsia="es-AR"/>
+        </w:rPr>
+      </w:pPr>
+      <w:r>
+        <w:rPr>
+          <w:highlight w:val="yellow"/>
+          <w:shd w:val="clear" w:color="auto" w:fill="auto"/>
+        </w:rPr>
+        <w:t>Se define como “carga crítica”</w:t>
+      </w:r>
+      <w:r>
+        <w:rPr>
+          <w:highlight w:val="yellow"/>
+        </w:rPr>
+        <w:t>a</w:t>
+      </w:r>
+      <w:r>
+        <w:rPr>
+          <w:highlight w:val="yellow"/>
+          <w:shd w:val="clear" w:color="auto" w:fill="auto"/>
+        </w:rPr>
+        <w:t xml:space="preserve"> la carga necesaria para generar un cambio de estado binario en una memoria, siendo esta menor a la carga total almacenada en dicho componente.</w:t>
+      </w:r>
+      <w:r>
+        <w:rPr>
+          <w:rStyle w:val="Ttulo1Car"/>
+          <w:rFonts w:asciiTheme="minorHAnsi" w:hAnsiTheme="minorHAnsi" w:cstheme="minorHAnsi"/>
           <w:sz w:val="22"/>
           <w:szCs w:val="22"/>
+          <w:highlight w:val="yellow"/>
           <w:shd w:val="clear" w:color="auto" w:fill="FFFFFF"/>
-          <w:rPrChange w:id="44" w:author="FABRICIO" w:date="2010-08-07T17:59:00Z">
-            <w:rPr>
-              <w:ins w:id="45" w:author="FABRICIO" w:date="2010-08-07T17:59:00Z"/>
-              <w:rStyle w:val="apple-style-span"/>
-              <w:rFonts w:ascii="Arial" w:eastAsiaTheme="majorEastAsia" w:hAnsi="Arial" w:cs="Arial"/>
-              <w:szCs w:val="17"/>
-              <w:shd w:val="clear" w:color="auto" w:fill="FFFFFF"/>
-            </w:rPr>
-          </w:rPrChange>
-        </w:rPr>
-      </w:pPr>
-      <w:ins w:id="46" w:author="FABRICIO" w:date="2010-08-07T17:57:00Z">
-        <w:r>
-          <w:rPr>
-            <w:rFonts w:asciiTheme="minorHAnsi" w:hAnsiTheme="minorHAnsi" w:cstheme="minorHAnsi"/>
-            <w:sz w:val="22"/>
-            <w:szCs w:val="22"/>
-            <w:rPrChange w:id="47" w:author="FABRICIO" w:date="2010-08-07T17:59:00Z">
-              <w:rPr/>
-            </w:rPrChange>
-          </w:rPr>
-          <w:t xml:space="preserve">Se define como </w:t>
-        </w:r>
-      </w:ins>
-      <w:ins w:id="48" w:author="FABRICIO" w:date="2010-08-07T17:58:00Z">
-        <w:r>
-          <w:rPr>
-            <w:rFonts w:asciiTheme="minorHAnsi" w:hAnsiTheme="minorHAnsi" w:cstheme="minorHAnsi"/>
-            <w:sz w:val="22"/>
-            <w:szCs w:val="22"/>
-            <w:rPrChange w:id="49" w:author="FABRICIO" w:date="2010-08-07T17:59:00Z">
-              <w:rPr/>
-            </w:rPrChange>
-          </w:rPr>
-          <w:t>“</w:t>
-        </w:r>
-        <w:r>
-          <w:rPr>
-            <w:rFonts w:asciiTheme="minorHAnsi" w:hAnsiTheme="minorHAnsi" w:cstheme="minorHAnsi"/>
-            <w:sz w:val="22"/>
-            <w:szCs w:val="22"/>
-            <w:rPrChange w:id="50" w:author="FABRICIO" w:date="2010-08-07T17:59:00Z">
-              <w:rPr/>
-            </w:rPrChange>
-          </w:rPr>
-          <w:t>carga crítica</w:t>
-        </w:r>
-        <w:r>
-          <w:rPr>
-            <w:rFonts w:asciiTheme="minorHAnsi" w:hAnsiTheme="minorHAnsi" w:cstheme="minorHAnsi"/>
-            <w:sz w:val="22"/>
-            <w:szCs w:val="22"/>
-            <w:rPrChange w:id="51" w:author="FABRICIO" w:date="2010-08-07T17:59:00Z">
-              <w:rPr/>
-            </w:rPrChange>
-          </w:rPr>
-          <w:t>”</w:t>
-        </w:r>
-        <w:r>
-          <w:rPr>
-            <w:rFonts w:asciiTheme="minorHAnsi" w:hAnsiTheme="minorHAnsi" w:cstheme="minorHAnsi"/>
-            <w:sz w:val="22"/>
-            <w:szCs w:val="22"/>
-            <w:rPrChange w:id="52" w:author="FABRICIO" w:date="2010-08-07T17:59:00Z">
-              <w:rPr/>
-            </w:rPrChange>
-          </w:rPr>
-          <w:t>como la carga necesaria pa</w:t>
-        </w:r>
-      </w:ins>
-      <w:ins w:id="53" w:author="FABRICIO" w:date="2010-08-07T17:59:00Z">
-        <w:r>
-          <w:rPr>
-            <w:rFonts w:asciiTheme="minorHAnsi" w:hAnsiTheme="minorHAnsi" w:cstheme="minorHAnsi"/>
-            <w:sz w:val="22"/>
-            <w:szCs w:val="22"/>
-            <w:rPrChange w:id="54" w:author="FABRICIO" w:date="2010-08-07T17:59:00Z">
-              <w:rPr/>
-            </w:rPrChange>
-          </w:rPr>
-          <w:t>ra generar un cambio de estado binario en una memoria, siendo esta menor a la carga total almacenada en dicho componente.</w:t>
-        </w:r>
-        <w:r>
-          <w:rPr>
-            <w:rStyle w:val="Ttulo1Car"/>
-            <w:rFonts w:asciiTheme="minorHAnsi" w:hAnsiTheme="minorHAnsi" w:cstheme="minorHAnsi"/>
-            <w:sz w:val="22"/>
-            <w:szCs w:val="22"/>
-            <w:shd w:val="clear" w:color="auto" w:fill="FFFFFF"/>
-            <w:rPrChange w:id="55" w:author="FABRICIO" w:date="2010-08-07T17:59:00Z">
+          <w:lang w:eastAsia="es-AR"/>
+        </w:rPr>
+        <w:t xml:space="preserve"> </w:t>
+      </w:r>
+      <w:r>
+        <w:rPr>
+          <w:rStyle w:val="apple-style-span"/>
+          <w:rFonts w:eastAsiaTheme="majorEastAsia"/>
+          <w:highlight w:val="yellow"/>
+          <w:shd w:val="clear" w:color="auto" w:fill="FFFFFF"/>
+          <w:lang w:eastAsia="es-AR"/>
+        </w:rPr>
+        <w:t xml:space="preserve">Si consideramos un dispositivo cuadrado de tamaño característico L x L, la carga crítica para el cambio de estado del mismo es proporcional </w:t>
+      </w:r>
+      <w:r>
+        <w:rPr>
+          <w:rStyle w:val="apple-style-span"/>
+          <w:rFonts w:eastAsiaTheme="majorEastAsia"/>
+          <w:highlight w:val="yellow"/>
+          <w:shd w:val="clear" w:color="auto" w:fill="FFFFFF"/>
+        </w:rPr>
+        <w:t xml:space="preserve">a </w:t>
+      </w:r>
+      <w:r>
+        <w:rPr>
+          <w:rStyle w:val="apple-style-span"/>
+          <w:rFonts w:eastAsiaTheme="majorEastAsia"/>
+          <w:highlight w:val="yellow"/>
+          <w:shd w:val="clear" w:color="auto" w:fill="FFFFFF"/>
+          <w:lang w:eastAsia="es-AR"/>
+        </w:rPr>
+        <w:t xml:space="preserve">su </w:t>
+      </w:r>
+      <w:r>
+        <w:rPr>
+          <w:rStyle w:val="apple-style-span"/>
+          <w:rFonts w:eastAsiaTheme="majorEastAsia"/>
+          <w:highlight w:val="yellow"/>
+          <w:shd w:val="clear" w:color="auto" w:fill="FFFFFF"/>
+        </w:rPr>
+        <w:t xml:space="preserve">area </w:t>
+      </w:r>
+      <w:r>
+        <w:rPr>
+          <w:rStyle w:val="apple-style-span"/>
+          <w:rFonts w:eastAsiaTheme="majorEastAsia"/>
+          <w:highlight w:val="yellow"/>
+          <w:shd w:val="clear" w:color="auto" w:fill="FFFFFF"/>
+          <w:lang w:eastAsia="es-AR"/>
+        </w:rPr>
+        <w:t>(</w:t>
+      </w:r>
+      <m:oMath>
+        <m:sSub>
+          <m:sSubPr>
+            <m:ctrlPr>
               <w:rPr>
-                <w:rStyle w:val="Ttulo1Car"/>
-                <w:rFonts w:ascii="Arial" w:hAnsi="Arial" w:cs="Arial"/>
-                <w:szCs w:val="17"/>
+                <w:rStyle w:val="apple-style-span"/>
+                <w:rFonts w:ascii="Cambria Math" w:eastAsiaTheme="majorEastAsia"/>
+                <w:i/>
+                <w:highlight w:val="yellow"/>
                 <w:shd w:val="clear" w:color="auto" w:fill="FFFFFF"/>
               </w:rPr>
-            </w:rPrChange>
-          </w:rPr>
-          <w:t xml:space="preserve"> </w:t>
-        </w:r>
-        <w:r>
+            </m:ctrlPr>
+          </m:sSubPr>
+          <m:e>
+            <m:r>
+              <w:rPr>
+                <w:rStyle w:val="apple-style-span"/>
+                <w:rFonts w:ascii="Cambria Math" w:eastAsiaTheme="majorEastAsia" w:hAnsi="Cambria Math"/>
+                <w:highlight w:val="yellow"/>
+                <w:shd w:val="clear" w:color="auto" w:fill="FFFFFF"/>
+                <w:lang w:eastAsia="es-AR"/>
+              </w:rPr>
+              <m:t>Q</m:t>
+            </m:r>
+          </m:e>
+          <m:sub>
+            <m:r>
+              <w:rPr>
+                <w:rStyle w:val="apple-style-span"/>
+                <w:rFonts w:ascii="Cambria Math" w:eastAsiaTheme="majorEastAsia" w:hAnsi="Cambria Math"/>
+                <w:highlight w:val="yellow"/>
+                <w:shd w:val="clear" w:color="auto" w:fill="FFFFFF"/>
+                <w:lang w:eastAsia="es-AR"/>
+              </w:rPr>
+              <m:t>crit</m:t>
+            </m:r>
+          </m:sub>
+        </m:sSub>
+        <m:r>
           <w:rPr>
             <w:rStyle w:val="apple-style-span"/>
-            <w:rFonts w:asciiTheme="minorHAnsi" w:eastAsiaTheme="majorEastAsia" w:hAnsiTheme="minorHAnsi" w:cstheme="minorHAnsi"/>
-            <w:sz w:val="22"/>
-            <w:szCs w:val="22"/>
+            <w:rFonts w:ascii="Cambria Math" w:eastAsiaTheme="majorEastAsia"/>
+            <w:highlight w:val="yellow"/>
             <w:shd w:val="clear" w:color="auto" w:fill="FFFFFF"/>
-            <w:rPrChange w:id="56" w:author="FABRICIO" w:date="2010-08-07T17:59:00Z">
+            <w:lang w:eastAsia="es-AR"/>
+          </w:rPr>
+          <m:t xml:space="preserve"> </m:t>
+        </m:r>
+        <m:r>
+          <w:rPr>
+            <w:rStyle w:val="apple-style-span"/>
+            <w:rFonts w:ascii="Cambria Math" w:eastAsiaTheme="majorEastAsia" w:hAnsi="Cambria Math"/>
+            <w:highlight w:val="yellow"/>
+            <w:shd w:val="clear" w:color="auto" w:fill="FFFFFF"/>
+            <w:lang w:eastAsia="es-AR"/>
+          </w:rPr>
+          <m:t>∝</m:t>
+        </m:r>
+        <m:r>
+          <w:rPr>
+            <w:rStyle w:val="apple-style-span"/>
+            <w:rFonts w:ascii="Cambria Math" w:eastAsiaTheme="majorEastAsia"/>
+            <w:highlight w:val="yellow"/>
+            <w:shd w:val="clear" w:color="auto" w:fill="FFFFFF"/>
+            <w:lang w:eastAsia="es-AR"/>
+          </w:rPr>
+          <m:t xml:space="preserve"> </m:t>
+        </m:r>
+        <m:sSup>
+          <m:sSupPr>
+            <m:ctrlPr>
               <w:rPr>
                 <w:rStyle w:val="apple-style-span"/>
-                <w:rFonts w:ascii="Arial" w:eastAsiaTheme="majorEastAsia" w:hAnsi="Arial" w:cs="Arial"/>
-                <w:szCs w:val="17"/>
+                <w:rFonts w:ascii="Cambria Math" w:eastAsiaTheme="majorEastAsia"/>
+                <w:i/>
+                <w:highlight w:val="yellow"/>
                 <w:shd w:val="clear" w:color="auto" w:fill="FFFFFF"/>
               </w:rPr>
-            </w:rPrChange>
-          </w:rPr>
-          <w:t>Si consideramos un dispositivo cuadrado de tamaño característico L x L, la carga crítica para el cambio de estado del mismo es proporcional su tamaño cuadrado (</w:t>
-        </w:r>
+            </m:ctrlPr>
+          </m:sSupPr>
+          <m:e>
+            <m:r>
+              <w:rPr>
+                <w:rStyle w:val="apple-style-span"/>
+                <w:rFonts w:ascii="Cambria Math" w:eastAsiaTheme="majorEastAsia" w:hAnsi="Cambria Math"/>
+                <w:highlight w:val="yellow"/>
+                <w:shd w:val="clear" w:color="auto" w:fill="FFFFFF"/>
+                <w:lang w:eastAsia="es-AR"/>
+              </w:rPr>
+              <m:t>L</m:t>
+            </m:r>
+          </m:e>
+          <m:sup>
+            <m:r>
+              <w:rPr>
+                <w:rStyle w:val="apple-style-span"/>
+                <w:rFonts w:ascii="Cambria Math" w:eastAsiaTheme="majorEastAsia"/>
+                <w:highlight w:val="yellow"/>
+                <w:shd w:val="clear" w:color="auto" w:fill="FFFFFF"/>
+                <w:lang w:eastAsia="es-AR"/>
+              </w:rPr>
+              <m:t>2</m:t>
+            </m:r>
+          </m:sup>
+        </m:sSup>
+      </m:oMath>
+      <w:r>
+        <w:rPr>
+          <w:rStyle w:val="apple-style-span"/>
+          <w:rFonts w:eastAsiaTheme="majorEastAsia"/>
+          <w:highlight w:val="yellow"/>
+          <w:shd w:val="clear" w:color="auto" w:fill="FFFFFF"/>
+          <w:lang w:eastAsia="es-AR"/>
+        </w:rPr>
+        <w:t>).</w:t>
+      </w:r>
+    </w:p>
+    <w:p>
+      <w:pPr>
+        <w:pStyle w:val="NormalWeb"/>
+        <w:rPr>
+          <w:rFonts w:asciiTheme="minorHAnsi" w:hAnsiTheme="minorHAnsi" w:cstheme="minorHAnsi"/>
+          <w:iCs/>
+          <w:sz w:val="22"/>
+          <w:szCs w:val="22"/>
+          <w:highlight w:val="yellow"/>
+          <w:lang w:val="en-US"/>
+        </w:rPr>
+      </w:pPr>
+      <m:oMathPara>
         <m:oMath>
           <m:sSub>
             <m:sSubPr>
               <m:ctrlPr>
                 <w:rPr>
-                  <w:rStyle w:val="apple-style-span"/>
-                  <w:rFonts w:ascii="Cambria Math" w:eastAsiaTheme="majorEastAsia" w:hAnsiTheme="minorHAnsi" w:cstheme="minorHAnsi"/>
+                  <w:rFonts w:ascii="Cambria Math" w:hAnsiTheme="minorHAnsi" w:cstheme="minorHAnsi"/>
                   <w:i/>
+                  <w:iCs/>
                   <w:sz w:val="22"/>
                   <w:szCs w:val="22"/>
-                  <w:shd w:val="clear" w:color="auto" w:fill="FFFFFF"/>
-                  <w:rPrChange w:id="57" w:author="FABRICIO" w:date="2010-08-07T17:59:00Z">
-                    <w:rPr>
-                      <w:rStyle w:val="apple-style-span"/>
-                      <w:rFonts w:ascii="Cambria Math" w:eastAsiaTheme="majorEastAsia" w:hAnsi="Cambria Math" w:cs="Arial"/>
-                      <w:i/>
-                      <w:sz w:val="28"/>
-                      <w:szCs w:val="17"/>
-                      <w:shd w:val="clear" w:color="auto" w:fill="FFFFFF"/>
-                    </w:rPr>
-                  </w:rPrChange>
+                  <w:highlight w:val="yellow"/>
+                  <w:lang w:val="en-US"/>
                 </w:rPr>
               </m:ctrlPr>
             </m:sSubPr>
             <m:e>
               <m:r>
                 <w:rPr>
-                  <w:rStyle w:val="apple-style-span"/>
-                  <w:rFonts w:ascii="Cambria Math" w:eastAsiaTheme="majorEastAsia" w:hAnsi="Cambria Math" w:cstheme="minorHAnsi"/>
+                  <w:rFonts w:ascii="Cambria Math" w:hAnsi="Cambria Math" w:cstheme="minorHAnsi"/>
                   <w:sz w:val="22"/>
                   <w:szCs w:val="22"/>
-                  <w:shd w:val="clear" w:color="auto" w:fill="FFFFFF"/>
-                  <w:rPrChange w:id="58" w:author="FABRICIO" w:date="2010-08-07T17:59:00Z">
-                    <w:rPr>
-                      <w:rStyle w:val="apple-style-span"/>
-                      <w:rFonts w:ascii="Cambria Math" w:eastAsiaTheme="majorEastAsia" w:hAnsi="Cambria Math" w:cs="Arial"/>
-                      <w:szCs w:val="17"/>
-                      <w:shd w:val="clear" w:color="auto" w:fill="FFFFFF"/>
-                    </w:rPr>
-                  </w:rPrChange>
+                  <w:highlight w:val="yellow"/>
+                  <w:lang w:val="en-US"/>
                 </w:rPr>
                 <m:t>Q</m:t>
               </m:r>
@@ -2958,19 +2939,11 @@
             <m:sub>
               <m:r>
                 <w:rPr>
-                  <w:rStyle w:val="apple-style-span"/>
-                  <w:rFonts w:ascii="Cambria Math" w:eastAsiaTheme="majorEastAsia" w:hAnsi="Cambria Math" w:cstheme="minorHAnsi"/>
+                  <w:rFonts w:ascii="Cambria Math" w:hAnsi="Cambria Math" w:cstheme="minorHAnsi"/>
                   <w:sz w:val="22"/>
                   <w:szCs w:val="22"/>
-                  <w:shd w:val="clear" w:color="auto" w:fill="FFFFFF"/>
-                  <w:rPrChange w:id="59" w:author="FABRICIO" w:date="2010-08-07T17:59:00Z">
-                    <w:rPr>
-                      <w:rStyle w:val="apple-style-span"/>
-                      <w:rFonts w:ascii="Cambria Math" w:eastAsiaTheme="majorEastAsia" w:hAnsi="Cambria Math" w:cs="Arial"/>
-                      <w:szCs w:val="17"/>
-                      <w:shd w:val="clear" w:color="auto" w:fill="FFFFFF"/>
-                    </w:rPr>
-                  </w:rPrChange>
+                  <w:highlight w:val="yellow"/>
+                  <w:lang w:val="en-US"/>
                 </w:rPr>
                 <m:t>crit</m:t>
               </m:r>
@@ -2978,97 +2951,132 @@
           </m:sSub>
           <m:r>
             <w:rPr>
-              <w:rStyle w:val="apple-style-span"/>
-              <w:rFonts w:ascii="Cambria Math" w:eastAsiaTheme="majorEastAsia" w:hAnsiTheme="minorHAnsi" w:cstheme="minorHAnsi"/>
+              <w:rFonts w:ascii="Cambria Math" w:hAnsiTheme="minorHAnsi" w:cstheme="minorHAnsi"/>
               <w:sz w:val="22"/>
               <w:szCs w:val="22"/>
-              <w:shd w:val="clear" w:color="auto" w:fill="FFFFFF"/>
-              <w:rPrChange w:id="60" w:author="FABRICIO" w:date="2010-08-07T17:59:00Z">
+              <w:highlight w:val="yellow"/>
+              <w:lang w:val="en-US"/>
+            </w:rPr>
+            <m:t>=</m:t>
+          </m:r>
+          <m:d>
+            <m:dPr>
+              <m:ctrlPr>
                 <w:rPr>
-                  <w:rStyle w:val="apple-style-span"/>
-                  <w:rFonts w:ascii="Cambria Math" w:eastAsiaTheme="majorEastAsia" w:hAnsi="Cambria Math" w:cs="Arial"/>
-                  <w:szCs w:val="17"/>
-                  <w:shd w:val="clear" w:color="auto" w:fill="FFFFFF"/>
+                  <w:rFonts w:ascii="Cambria Math" w:hAnsiTheme="minorHAnsi" w:cstheme="minorHAnsi"/>
+                  <w:i/>
+                  <w:iCs/>
+                  <w:sz w:val="22"/>
+                  <w:szCs w:val="22"/>
+                  <w:highlight w:val="yellow"/>
+                  <w:lang w:val="en-US"/>
                 </w:rPr>
-              </w:rPrChange>
-            </w:rPr>
-            <m:t xml:space="preserve"> </m:t>
-          </m:r>
+              </m:ctrlPr>
+            </m:dPr>
+            <m:e>
+              <m:r>
+                <w:rPr>
+                  <w:rFonts w:ascii="Cambria Math" w:hAnsiTheme="minorHAnsi" w:cstheme="minorHAnsi"/>
+                  <w:sz w:val="22"/>
+                  <w:szCs w:val="22"/>
+                  <w:highlight w:val="yellow"/>
+                  <w:lang w:val="en-US"/>
+                </w:rPr>
+                <m:t xml:space="preserve">0.023 </m:t>
+              </m:r>
+              <m:r>
+                <w:rPr>
+                  <w:rFonts w:ascii="Cambria Math" w:hAnsi="Cambria Math" w:cstheme="minorHAnsi"/>
+                  <w:sz w:val="22"/>
+                  <w:szCs w:val="22"/>
+                  <w:highlight w:val="yellow"/>
+                  <w:lang w:val="en-US"/>
+                </w:rPr>
+                <m:t>pC</m:t>
+              </m:r>
+              <m:r>
+                <w:rPr>
+                  <w:rFonts w:ascii="Cambria Math" w:hAnsiTheme="minorHAnsi" w:cstheme="minorHAnsi"/>
+                  <w:sz w:val="22"/>
+                  <w:szCs w:val="22"/>
+                  <w:highlight w:val="yellow"/>
+                  <w:lang w:val="en-US"/>
+                </w:rPr>
+                <m:t>/</m:t>
+              </m:r>
+              <m:sSup>
+                <m:sSupPr>
+                  <m:ctrlPr>
+                    <w:rPr>
+                      <w:rFonts w:ascii="Cambria Math" w:hAnsiTheme="minorHAnsi" w:cstheme="minorHAnsi"/>
+                      <w:i/>
+                      <w:iCs/>
+                      <w:sz w:val="22"/>
+                      <w:szCs w:val="22"/>
+                      <w:highlight w:val="yellow"/>
+                      <w:lang w:val="en-US"/>
+                    </w:rPr>
+                  </m:ctrlPr>
+                </m:sSupPr>
+                <m:e>
+                  <m:r>
+                    <w:rPr>
+                      <w:rFonts w:ascii="Cambria Math" w:hAnsi="Cambria Math" w:cstheme="minorHAnsi"/>
+                      <w:sz w:val="22"/>
+                      <w:szCs w:val="22"/>
+                      <w:highlight w:val="yellow"/>
+                      <w:lang w:val="en-US"/>
+                    </w:rPr>
+                    <m:t>μm</m:t>
+                  </m:r>
+                </m:e>
+                <m:sup>
+                  <m:r>
+                    <w:rPr>
+                      <w:rFonts w:ascii="Cambria Math" w:hAnsiTheme="minorHAnsi" w:cstheme="minorHAnsi"/>
+                      <w:sz w:val="22"/>
+                      <w:szCs w:val="22"/>
+                      <w:highlight w:val="yellow"/>
+                      <w:lang w:val="en-US"/>
+                    </w:rPr>
+                    <m:t>2</m:t>
+                  </m:r>
+                </m:sup>
+              </m:sSup>
+            </m:e>
+          </m:d>
           <m:r>
             <w:rPr>
-              <w:rStyle w:val="apple-style-span"/>
-              <w:rFonts w:ascii="Cambria Math" w:eastAsiaTheme="majorEastAsia" w:hAnsi="Cambria Math" w:cstheme="minorHAnsi"/>
+              <w:rFonts w:ascii="Cambria Math" w:hAnsi="Cambria Math" w:cstheme="minorHAnsi"/>
               <w:sz w:val="22"/>
               <w:szCs w:val="22"/>
-              <w:shd w:val="clear" w:color="auto" w:fill="FFFFFF"/>
-              <w:rPrChange w:id="61" w:author="FABRICIO" w:date="2010-08-07T17:59:00Z">
-                <w:rPr>
-                  <w:rStyle w:val="apple-style-span"/>
-                  <w:rFonts w:ascii="Cambria Math" w:eastAsiaTheme="majorEastAsia" w:hAnsi="Cambria Math" w:cstheme="minorHAnsi"/>
-                  <w:szCs w:val="17"/>
-                  <w:shd w:val="clear" w:color="auto" w:fill="FFFFFF"/>
-                </w:rPr>
-              </w:rPrChange>
+              <w:highlight w:val="yellow"/>
+              <w:lang w:val="en-US"/>
             </w:rPr>
-            <m:t>∝</m:t>
-          </m:r>
-          <m:r>
-            <w:rPr>
-              <w:rStyle w:val="apple-style-span"/>
-              <w:rFonts w:ascii="Cambria Math" w:eastAsiaTheme="majorEastAsia" w:hAnsiTheme="minorHAnsi" w:cstheme="minorHAnsi"/>
-              <w:sz w:val="22"/>
-              <w:szCs w:val="22"/>
-              <w:shd w:val="clear" w:color="auto" w:fill="FFFFFF"/>
-              <w:rPrChange w:id="62" w:author="FABRICIO" w:date="2010-08-07T17:59:00Z">
-                <w:rPr>
-                  <w:rStyle w:val="apple-style-span"/>
-                  <w:rFonts w:ascii="Cambria Math" w:eastAsiaTheme="majorEastAsia" w:hAnsi="Cambria Math" w:cs="Arial"/>
-                  <w:szCs w:val="17"/>
-                  <w:shd w:val="clear" w:color="auto" w:fill="FFFFFF"/>
-                </w:rPr>
-              </w:rPrChange>
-            </w:rPr>
-            <m:t xml:space="preserve"> </m:t>
+            <m:t>*</m:t>
           </m:r>
           <m:sSup>
             <m:sSupPr>
               <m:ctrlPr>
                 <w:rPr>
-                  <w:rStyle w:val="apple-style-span"/>
-                  <w:rFonts w:ascii="Cambria Math" w:eastAsiaTheme="majorEastAsia" w:hAnsiTheme="minorHAnsi" w:cstheme="minorHAnsi"/>
+                  <w:rFonts w:ascii="Cambria Math" w:hAnsiTheme="minorHAnsi" w:cstheme="minorHAnsi"/>
                   <w:i/>
+                  <w:iCs/>
                   <w:sz w:val="22"/>
                   <w:szCs w:val="22"/>
-                  <w:shd w:val="clear" w:color="auto" w:fill="FFFFFF"/>
-                  <w:rPrChange w:id="63" w:author="FABRICIO" w:date="2010-08-07T17:59:00Z">
-                    <w:rPr>
-                      <w:rStyle w:val="apple-style-span"/>
-                      <w:rFonts w:ascii="Cambria Math" w:eastAsiaTheme="majorEastAsia" w:hAnsi="Cambria Math" w:cs="Arial"/>
-                      <w:i/>
-                      <w:sz w:val="28"/>
-                      <w:szCs w:val="17"/>
-                      <w:shd w:val="clear" w:color="auto" w:fill="FFFFFF"/>
-                    </w:rPr>
-                  </w:rPrChange>
+                  <w:highlight w:val="yellow"/>
+                  <w:lang w:val="en-US"/>
                 </w:rPr>
               </m:ctrlPr>
             </m:sSupPr>
             <m:e>
               <m:r>
                 <w:rPr>
-                  <w:rStyle w:val="apple-style-span"/>
-                  <w:rFonts w:ascii="Cambria Math" w:eastAsiaTheme="majorEastAsia" w:hAnsi="Cambria Math" w:cstheme="minorHAnsi"/>
+                  <w:rFonts w:ascii="Cambria Math" w:hAnsi="Cambria Math" w:cstheme="minorHAnsi"/>
                   <w:sz w:val="22"/>
                   <w:szCs w:val="22"/>
-                  <w:shd w:val="clear" w:color="auto" w:fill="FFFFFF"/>
-                  <w:rPrChange w:id="64" w:author="FABRICIO" w:date="2010-08-07T17:59:00Z">
-                    <w:rPr>
-                      <w:rStyle w:val="apple-style-span"/>
-                      <w:rFonts w:ascii="Cambria Math" w:eastAsiaTheme="majorEastAsia" w:hAnsi="Cambria Math" w:cs="Arial"/>
-                      <w:szCs w:val="17"/>
-                      <w:shd w:val="clear" w:color="auto" w:fill="FFFFFF"/>
-                    </w:rPr>
-                  </w:rPrChange>
+                  <w:highlight w:val="yellow"/>
+                  <w:lang w:val="en-US"/>
                 </w:rPr>
                 <m:t>L</m:t>
               </m:r>
@@ -3076,487 +3084,78 @@
             <m:sup>
               <m:r>
                 <w:rPr>
-                  <w:rStyle w:val="apple-style-span"/>
-                  <w:rFonts w:ascii="Cambria Math" w:eastAsiaTheme="majorEastAsia" w:hAnsiTheme="minorHAnsi" w:cstheme="minorHAnsi"/>
+                  <w:rFonts w:ascii="Cambria Math" w:hAnsiTheme="minorHAnsi" w:cstheme="minorHAnsi"/>
                   <w:sz w:val="22"/>
                   <w:szCs w:val="22"/>
-                  <w:shd w:val="clear" w:color="auto" w:fill="FFFFFF"/>
-                  <w:rPrChange w:id="65" w:author="FABRICIO" w:date="2010-08-07T17:59:00Z">
-                    <w:rPr>
-                      <w:rStyle w:val="apple-style-span"/>
-                      <w:rFonts w:ascii="Cambria Math" w:eastAsiaTheme="majorEastAsia" w:hAnsi="Cambria Math" w:cs="Arial"/>
-                      <w:szCs w:val="17"/>
-                      <w:shd w:val="clear" w:color="auto" w:fill="FFFFFF"/>
-                    </w:rPr>
-                  </w:rPrChange>
+                  <w:highlight w:val="yellow"/>
+                  <w:lang w:val="en-US"/>
                 </w:rPr>
                 <m:t>2</m:t>
               </m:r>
             </m:sup>
           </m:sSup>
         </m:oMath>
-        <w:r>
-          <w:rPr>
-            <w:rStyle w:val="apple-style-span"/>
-            <w:rFonts w:asciiTheme="minorHAnsi" w:eastAsiaTheme="majorEastAsia" w:hAnsiTheme="minorHAnsi" w:cstheme="minorHAnsi"/>
-            <w:sz w:val="22"/>
-            <w:szCs w:val="22"/>
-            <w:shd w:val="clear" w:color="auto" w:fill="FFFFFF"/>
-            <w:rPrChange w:id="66" w:author="FABRICIO" w:date="2010-08-07T17:59:00Z">
-              <w:rPr>
-                <w:rStyle w:val="apple-style-span"/>
-                <w:rFonts w:ascii="Arial" w:eastAsiaTheme="majorEastAsia" w:hAnsi="Arial" w:cs="Arial"/>
-                <w:szCs w:val="17"/>
-                <w:shd w:val="clear" w:color="auto" w:fill="FFFFFF"/>
-              </w:rPr>
-            </w:rPrChange>
-          </w:rPr>
-          <w:t>).</w:t>
-        </w:r>
-      </w:ins>
-    </w:p>
-    <w:p>
-      <w:pPr>
-        <w:pStyle w:val="NormalWeb"/>
-        <w:rPr>
-          <w:ins w:id="67" w:author="FABRICIO" w:date="2010-08-07T17:59:00Z"/>
-          <w:rFonts w:asciiTheme="minorHAnsi" w:hAnsiTheme="minorHAnsi" w:cstheme="minorHAnsi"/>
-          <w:iCs/>
-          <w:sz w:val="22"/>
-          <w:szCs w:val="22"/>
-          <w:lang w:val="en-US"/>
-          <w:rPrChange w:id="68" w:author="FABRICIO" w:date="2010-08-07T17:59:00Z">
-            <w:rPr>
-              <w:ins w:id="69" w:author="FABRICIO" w:date="2010-08-07T17:59:00Z"/>
-              <w:rFonts w:ascii="Arial" w:hAnsi="Arial" w:cs="Arial"/>
-              <w:iCs/>
-              <w:sz w:val="28"/>
-              <w:szCs w:val="27"/>
-              <w:lang w:val="en-US"/>
-            </w:rPr>
-          </w:rPrChange>
-        </w:rPr>
-      </w:pPr>
-      <m:oMathPara>
-        <m:oMath>
-          <m:sSub>
-            <m:sSubPr>
-              <m:ctrlPr>
-                <w:ins w:id="70" w:author="FABRICIO" w:date="2010-08-07T17:59:00Z">
-                  <w:rPr>
-                    <w:rFonts w:ascii="Cambria Math" w:hAnsiTheme="minorHAnsi" w:cstheme="minorHAnsi"/>
-                    <w:i/>
-                    <w:iCs/>
-                    <w:sz w:val="22"/>
-                    <w:szCs w:val="22"/>
-                    <w:lang w:val="en-US"/>
-                    <w:rPrChange w:id="71" w:author="FABRICIO" w:date="2010-08-07T17:59:00Z">
-                      <w:rPr>
-                        <w:rFonts w:ascii="Cambria Math" w:hAnsi="Arial" w:cs="Arial"/>
-                        <w:i/>
-                        <w:iCs/>
-                        <w:sz w:val="28"/>
-                        <w:szCs w:val="27"/>
-                        <w:lang w:val="en-US"/>
-                      </w:rPr>
-                    </w:rPrChange>
-                  </w:rPr>
-                </w:ins>
-              </m:ctrlPr>
-            </m:sSubPr>
-            <m:e>
-              <w:ins w:id="72" w:author="FABRICIO" w:date="2010-08-07T17:59:00Z">
-                <m:r>
-                  <w:rPr>
-                    <w:rFonts w:ascii="Cambria Math" w:hAnsi="Cambria Math" w:cstheme="minorHAnsi"/>
-                    <w:sz w:val="22"/>
-                    <w:szCs w:val="22"/>
-                    <w:lang w:val="en-US"/>
-                    <w:rPrChange w:id="73" w:author="FABRICIO" w:date="2010-08-07T17:59:00Z">
-                      <w:rPr>
-                        <w:rFonts w:ascii="Cambria Math" w:hAnsi="Cambria Math" w:cs="Arial"/>
-                        <w:sz w:val="28"/>
-                        <w:szCs w:val="27"/>
-                        <w:lang w:val="en-US"/>
-                      </w:rPr>
-                    </w:rPrChange>
-                  </w:rPr>
-                  <m:t>Q</m:t>
-                </m:r>
-              </w:ins>
-            </m:e>
-            <m:sub>
-              <w:ins w:id="74" w:author="FABRICIO" w:date="2010-08-07T17:59:00Z">
-                <m:r>
-                  <w:rPr>
-                    <w:rFonts w:ascii="Cambria Math" w:hAnsi="Cambria Math" w:cstheme="minorHAnsi"/>
-                    <w:sz w:val="22"/>
-                    <w:szCs w:val="22"/>
-                    <w:lang w:val="en-US"/>
-                    <w:rPrChange w:id="75" w:author="FABRICIO" w:date="2010-08-07T17:59:00Z">
-                      <w:rPr>
-                        <w:rFonts w:ascii="Cambria Math" w:hAnsi="Cambria Math" w:cs="Arial"/>
-                        <w:sz w:val="28"/>
-                        <w:szCs w:val="27"/>
-                        <w:lang w:val="en-US"/>
-                      </w:rPr>
-                    </w:rPrChange>
-                  </w:rPr>
-                  <m:t>crit</m:t>
-                </m:r>
-              </w:ins>
-            </m:sub>
-          </m:sSub>
-          <w:ins w:id="76" w:author="FABRICIO" w:date="2010-08-07T17:59:00Z">
-            <m:r>
-              <w:rPr>
-                <w:rFonts w:ascii="Cambria Math" w:hAnsiTheme="minorHAnsi" w:cstheme="minorHAnsi"/>
-                <w:sz w:val="22"/>
-                <w:szCs w:val="22"/>
-                <w:lang w:val="en-US"/>
-                <w:rPrChange w:id="77" w:author="FABRICIO" w:date="2010-08-07T17:59:00Z">
-                  <w:rPr>
-                    <w:rFonts w:ascii="Cambria Math" w:hAnsi="Arial" w:cs="Arial"/>
-                    <w:sz w:val="28"/>
-                    <w:szCs w:val="27"/>
-                    <w:lang w:val="en-US"/>
-                  </w:rPr>
-                </w:rPrChange>
-              </w:rPr>
-              <m:t>=</m:t>
-            </m:r>
-          </w:ins>
-          <m:d>
-            <m:dPr>
-              <m:ctrlPr>
-                <w:ins w:id="78" w:author="FABRICIO" w:date="2010-08-07T17:59:00Z">
-                  <w:rPr>
-                    <w:rFonts w:ascii="Cambria Math" w:hAnsiTheme="minorHAnsi" w:cstheme="minorHAnsi"/>
-                    <w:i/>
-                    <w:iCs/>
-                    <w:sz w:val="22"/>
-                    <w:szCs w:val="22"/>
-                    <w:lang w:val="en-US"/>
-                    <w:rPrChange w:id="79" w:author="FABRICIO" w:date="2010-08-07T17:59:00Z">
-                      <w:rPr>
-                        <w:rFonts w:ascii="Cambria Math" w:hAnsi="Arial" w:cs="Arial"/>
-                        <w:i/>
-                        <w:iCs/>
-                        <w:sz w:val="28"/>
-                        <w:szCs w:val="27"/>
-                        <w:lang w:val="en-US"/>
-                      </w:rPr>
-                    </w:rPrChange>
-                  </w:rPr>
-                </w:ins>
-              </m:ctrlPr>
-            </m:dPr>
-            <m:e>
-              <w:ins w:id="80" w:author="FABRICIO" w:date="2010-08-07T17:59:00Z">
-                <m:r>
-                  <w:rPr>
-                    <w:rFonts w:ascii="Cambria Math" w:hAnsiTheme="minorHAnsi" w:cstheme="minorHAnsi"/>
-                    <w:sz w:val="22"/>
-                    <w:szCs w:val="22"/>
-                    <w:lang w:val="en-US"/>
-                    <w:rPrChange w:id="81" w:author="FABRICIO" w:date="2010-08-07T17:59:00Z">
-                      <w:rPr>
-                        <w:rFonts w:ascii="Cambria Math" w:hAnsi="Arial" w:cs="Arial"/>
-                        <w:sz w:val="28"/>
-                        <w:szCs w:val="27"/>
-                        <w:lang w:val="en-US"/>
-                      </w:rPr>
-                    </w:rPrChange>
-                  </w:rPr>
-                  <m:t xml:space="preserve">0.023 </m:t>
-                </m:r>
-                <m:r>
-                  <w:rPr>
-                    <w:rFonts w:ascii="Cambria Math" w:hAnsi="Cambria Math" w:cstheme="minorHAnsi"/>
-                    <w:sz w:val="22"/>
-                    <w:szCs w:val="22"/>
-                    <w:lang w:val="en-US"/>
-                    <w:rPrChange w:id="82" w:author="FABRICIO" w:date="2010-08-07T17:59:00Z">
-                      <w:rPr>
-                        <w:rFonts w:ascii="Cambria Math" w:hAnsi="Cambria Math" w:cs="Arial"/>
-                        <w:sz w:val="28"/>
-                        <w:szCs w:val="27"/>
-                        <w:lang w:val="en-US"/>
-                      </w:rPr>
-                    </w:rPrChange>
-                  </w:rPr>
-                  <m:t>pC</m:t>
-                </m:r>
-                <m:r>
-                  <w:rPr>
-                    <w:rFonts w:ascii="Cambria Math" w:hAnsiTheme="minorHAnsi" w:cstheme="minorHAnsi"/>
-                    <w:sz w:val="22"/>
-                    <w:szCs w:val="22"/>
-                    <w:lang w:val="en-US"/>
-                    <w:rPrChange w:id="83" w:author="FABRICIO" w:date="2010-08-07T17:59:00Z">
-                      <w:rPr>
-                        <w:rFonts w:ascii="Cambria Math" w:hAnsi="Arial" w:cs="Arial"/>
-                        <w:sz w:val="28"/>
-                        <w:szCs w:val="27"/>
-                        <w:lang w:val="en-US"/>
-                      </w:rPr>
-                    </w:rPrChange>
-                  </w:rPr>
-                  <m:t>/</m:t>
-                </m:r>
-              </w:ins>
-              <m:sSup>
-                <m:sSupPr>
-                  <m:ctrlPr>
-                    <w:ins w:id="84" w:author="FABRICIO" w:date="2010-08-07T17:59:00Z">
-                      <w:rPr>
-                        <w:rFonts w:ascii="Cambria Math" w:hAnsiTheme="minorHAnsi" w:cstheme="minorHAnsi"/>
-                        <w:i/>
-                        <w:iCs/>
-                        <w:sz w:val="22"/>
-                        <w:szCs w:val="22"/>
-                        <w:lang w:val="en-US"/>
-                        <w:rPrChange w:id="85" w:author="FABRICIO" w:date="2010-08-07T17:59:00Z">
-                          <w:rPr>
-                            <w:rFonts w:ascii="Cambria Math" w:hAnsi="Arial" w:cs="Arial"/>
-                            <w:i/>
-                            <w:iCs/>
-                            <w:sz w:val="28"/>
-                            <w:szCs w:val="27"/>
-                            <w:lang w:val="en-US"/>
-                          </w:rPr>
-                        </w:rPrChange>
-                      </w:rPr>
-                    </w:ins>
-                  </m:ctrlPr>
-                </m:sSupPr>
-                <m:e>
-                  <w:ins w:id="86" w:author="FABRICIO" w:date="2010-08-07T17:59:00Z">
-                    <m:r>
-                      <w:rPr>
-                        <w:rFonts w:ascii="Cambria Math" w:hAnsi="Cambria Math" w:cstheme="minorHAnsi"/>
-                        <w:sz w:val="22"/>
-                        <w:szCs w:val="22"/>
-                        <w:lang w:val="en-US"/>
-                        <w:rPrChange w:id="87" w:author="FABRICIO" w:date="2010-08-07T17:59:00Z">
-                          <w:rPr>
-                            <w:rFonts w:ascii="Cambria Math" w:hAnsi="Cambria Math" w:cs="Arial"/>
-                            <w:sz w:val="28"/>
-                            <w:szCs w:val="27"/>
-                            <w:lang w:val="en-US"/>
-                          </w:rPr>
-                        </w:rPrChange>
-                      </w:rPr>
-                      <m:t>μm</m:t>
-                    </m:r>
-                  </w:ins>
-                </m:e>
-                <m:sup>
-                  <w:ins w:id="88" w:author="FABRICIO" w:date="2010-08-07T17:59:00Z">
-                    <m:r>
-                      <w:rPr>
-                        <w:rFonts w:ascii="Cambria Math" w:hAnsiTheme="minorHAnsi" w:cstheme="minorHAnsi"/>
-                        <w:sz w:val="22"/>
-                        <w:szCs w:val="22"/>
-                        <w:lang w:val="en-US"/>
-                        <w:rPrChange w:id="89" w:author="FABRICIO" w:date="2010-08-07T17:59:00Z">
-                          <w:rPr>
-                            <w:rFonts w:ascii="Cambria Math" w:hAnsi="Arial" w:cs="Arial"/>
-                            <w:sz w:val="28"/>
-                            <w:szCs w:val="27"/>
-                            <w:lang w:val="en-US"/>
-                          </w:rPr>
-                        </w:rPrChange>
-                      </w:rPr>
-                      <m:t>2</m:t>
-                    </m:r>
-                  </w:ins>
-                </m:sup>
-              </m:sSup>
-            </m:e>
-          </m:d>
-          <w:ins w:id="90" w:author="FABRICIO" w:date="2010-08-07T17:59:00Z">
-            <m:r>
-              <w:rPr>
-                <w:rFonts w:ascii="Cambria Math" w:hAnsi="Cambria Math" w:cstheme="minorHAnsi"/>
-                <w:sz w:val="22"/>
-                <w:szCs w:val="22"/>
-                <w:lang w:val="en-US"/>
-                <w:rPrChange w:id="91" w:author="FABRICIO" w:date="2010-08-07T17:59:00Z">
-                  <w:rPr>
-                    <w:rFonts w:ascii="Cambria Math" w:hAnsi="Cambria Math" w:cstheme="minorHAnsi"/>
-                    <w:sz w:val="28"/>
-                    <w:szCs w:val="27"/>
-                    <w:lang w:val="en-US"/>
-                  </w:rPr>
-                </w:rPrChange>
-              </w:rPr>
-              <m:t>*</m:t>
-            </m:r>
-          </w:ins>
-          <m:sSup>
-            <m:sSupPr>
-              <m:ctrlPr>
-                <w:ins w:id="92" w:author="FABRICIO" w:date="2010-08-07T17:59:00Z">
-                  <w:rPr>
-                    <w:rFonts w:ascii="Cambria Math" w:hAnsiTheme="minorHAnsi" w:cstheme="minorHAnsi"/>
-                    <w:i/>
-                    <w:iCs/>
-                    <w:sz w:val="22"/>
-                    <w:szCs w:val="22"/>
-                    <w:lang w:val="en-US"/>
-                    <w:rPrChange w:id="93" w:author="FABRICIO" w:date="2010-08-07T17:59:00Z">
-                      <w:rPr>
-                        <w:rFonts w:ascii="Cambria Math" w:hAnsi="Arial" w:cs="Arial"/>
-                        <w:i/>
-                        <w:iCs/>
-                        <w:sz w:val="28"/>
-                        <w:szCs w:val="27"/>
-                        <w:lang w:val="en-US"/>
-                      </w:rPr>
-                    </w:rPrChange>
-                  </w:rPr>
-                </w:ins>
-              </m:ctrlPr>
-            </m:sSupPr>
-            <m:e>
-              <w:ins w:id="94" w:author="FABRICIO" w:date="2010-08-07T17:59:00Z">
-                <m:r>
-                  <w:rPr>
-                    <w:rFonts w:ascii="Cambria Math" w:hAnsi="Cambria Math" w:cstheme="minorHAnsi"/>
-                    <w:sz w:val="22"/>
-                    <w:szCs w:val="22"/>
-                    <w:lang w:val="en-US"/>
-                    <w:rPrChange w:id="95" w:author="FABRICIO" w:date="2010-08-07T17:59:00Z">
-                      <w:rPr>
-                        <w:rFonts w:ascii="Cambria Math" w:hAnsi="Cambria Math" w:cs="Arial"/>
-                        <w:sz w:val="28"/>
-                        <w:szCs w:val="27"/>
-                        <w:lang w:val="en-US"/>
-                      </w:rPr>
-                    </w:rPrChange>
-                  </w:rPr>
-                  <m:t>L</m:t>
-                </m:r>
-              </w:ins>
-            </m:e>
-            <m:sup>
-              <w:ins w:id="96" w:author="FABRICIO" w:date="2010-08-07T17:59:00Z">
-                <m:r>
-                  <w:rPr>
-                    <w:rFonts w:ascii="Cambria Math" w:hAnsiTheme="minorHAnsi" w:cstheme="minorHAnsi"/>
-                    <w:sz w:val="22"/>
-                    <w:szCs w:val="22"/>
-                    <w:lang w:val="en-US"/>
-                    <w:rPrChange w:id="97" w:author="FABRICIO" w:date="2010-08-07T17:59:00Z">
-                      <w:rPr>
-                        <w:rFonts w:ascii="Cambria Math" w:hAnsi="Arial" w:cs="Arial"/>
-                        <w:sz w:val="28"/>
-                        <w:szCs w:val="27"/>
-                        <w:lang w:val="en-US"/>
-                      </w:rPr>
-                    </w:rPrChange>
-                  </w:rPr>
-                  <m:t>2</m:t>
-                </m:r>
-              </w:ins>
-            </m:sup>
-          </m:sSup>
-        </m:oMath>
       </m:oMathPara>
     </w:p>
     <w:p>
       <w:pPr>
         <w:pStyle w:val="ParrafoTESIS"/>
         <w:rPr>
-          <w:ins w:id="98" w:author="FABRICIO" w:date="2010-08-07T17:57:00Z"/>
-        </w:rPr>
-      </w:pPr>
-      <w:ins w:id="99" w:author="FABRICIO" w:date="2010-08-07T18:00:00Z">
-        <w:r>
-          <w:rPr>
-            <w:rStyle w:val="apple-style-span"/>
-            <w:rPrChange w:id="100" w:author="FABRICIO" w:date="2010-08-07T18:00:00Z">
-              <w:rPr>
-                <w:rStyle w:val="apple-style-span"/>
-                <w:rFonts w:ascii="Arial" w:hAnsi="Arial" w:cs="Arial"/>
-                <w:szCs w:val="17"/>
-                <w:shd w:val="clear" w:color="auto" w:fill="EBEFF9"/>
-              </w:rPr>
-            </w:rPrChange>
-          </w:rPr>
-          <w:t>En concreto, Q</w:t>
-        </w:r>
-        <w:r>
-          <w:rPr>
-            <w:rStyle w:val="apple-style-span"/>
-            <w:vertAlign w:val="subscript"/>
-            <w:rPrChange w:id="101" w:author="FABRICIO" w:date="2010-08-07T18:00:00Z">
-              <w:rPr>
-                <w:rStyle w:val="apple-style-span"/>
-                <w:rFonts w:ascii="Arial" w:hAnsi="Arial" w:cs="Arial"/>
-                <w:szCs w:val="17"/>
-                <w:shd w:val="clear" w:color="auto" w:fill="EBEFF9"/>
-                <w:vertAlign w:val="subscript"/>
-              </w:rPr>
-            </w:rPrChange>
-          </w:rPr>
-          <w:t>crit</w:t>
-        </w:r>
-        <w:r>
-          <w:rPr>
-            <w:rStyle w:val="apple-style-span"/>
-            <w:rPrChange w:id="102" w:author="FABRICIO" w:date="2010-08-07T18:00:00Z">
-              <w:rPr>
-                <w:rStyle w:val="apple-style-span"/>
-                <w:rFonts w:ascii="Arial" w:hAnsi="Arial" w:cs="Arial"/>
-                <w:szCs w:val="17"/>
-                <w:shd w:val="clear" w:color="auto" w:fill="EBEFF9"/>
-              </w:rPr>
-            </w:rPrChange>
-          </w:rPr>
-          <w:t xml:space="preserve"> es entonces la diferencia entre la carga de nodo almacenada y la carga mínima requerida para que el amplificador de censado pueda leer correctamente el dato. En los circuitos de SRAM, Q</w:t>
-        </w:r>
-        <w:r>
-          <w:rPr>
-            <w:rStyle w:val="apple-style-span"/>
-            <w:vertAlign w:val="subscript"/>
-            <w:rPrChange w:id="103" w:author="FABRICIO" w:date="2010-08-07T18:00:00Z">
-              <w:rPr>
-                <w:rStyle w:val="apple-style-span"/>
-                <w:rFonts w:ascii="Arial" w:hAnsi="Arial" w:cs="Arial"/>
-                <w:szCs w:val="17"/>
-                <w:shd w:val="clear" w:color="auto" w:fill="EBEFF9"/>
-                <w:vertAlign w:val="subscript"/>
-              </w:rPr>
-            </w:rPrChange>
-          </w:rPr>
-          <w:t>crit</w:t>
-        </w:r>
-        <w:r>
-          <w:rPr>
-            <w:rStyle w:val="apple-style-span"/>
-            <w:rPrChange w:id="104" w:author="FABRICIO" w:date="2010-08-07T18:00:00Z">
-              <w:rPr>
-                <w:rStyle w:val="apple-style-span"/>
-                <w:rFonts w:ascii="Arial" w:hAnsi="Arial" w:cs="Arial"/>
-                <w:szCs w:val="17"/>
-                <w:shd w:val="clear" w:color="auto" w:fill="EBEFF9"/>
-              </w:rPr>
-            </w:rPrChange>
-          </w:rPr>
-          <w:t xml:space="preserve"> depende no sólo de los niveles de cargas acumulados, sino también de la forma temporal de los impulsos de corriente</w:t>
-        </w:r>
-        <w:r>
-          <w:t>.</w:t>
-        </w:r>
-      </w:ins>
+          <w:highlight w:val="yellow"/>
+        </w:rPr>
+      </w:pPr>
+      <w:r>
+        <w:rPr>
+          <w:rStyle w:val="apple-style-span"/>
+          <w:highlight w:val="yellow"/>
+        </w:rPr>
+        <w:t>En concreto, Q</w:t>
+      </w:r>
+      <w:r>
+        <w:rPr>
+          <w:rStyle w:val="apple-style-span"/>
+          <w:highlight w:val="yellow"/>
+          <w:vertAlign w:val="subscript"/>
+        </w:rPr>
+        <w:t>crit</w:t>
+      </w:r>
+      <w:r>
+        <w:rPr>
+          <w:rStyle w:val="apple-style-span"/>
+          <w:highlight w:val="yellow"/>
+        </w:rPr>
+        <w:t xml:space="preserve"> es entonces la diferencia entre la carga de nodo almacenada y la carga mínima requerida para que el amplificador de censado pueda leer correctamente el dato. En los circuitos de SRAM, Q</w:t>
+      </w:r>
+      <w:r>
+        <w:rPr>
+          <w:rStyle w:val="apple-style-span"/>
+          <w:highlight w:val="yellow"/>
+          <w:vertAlign w:val="subscript"/>
+        </w:rPr>
+        <w:t>crit</w:t>
+      </w:r>
+      <w:r>
+        <w:rPr>
+          <w:rStyle w:val="apple-style-span"/>
+          <w:highlight w:val="yellow"/>
+        </w:rPr>
+        <w:t xml:space="preserve"> depende no sólo de los niveles de cargas acumulados, sino también de la forma temporal de los impulsos de corriente</w:t>
+      </w:r>
+      <w:r>
+        <w:rPr>
+          <w:highlight w:val="yellow"/>
+        </w:rPr>
+        <w:t>.</w:t>
+      </w:r>
     </w:p>
     <w:p>
       <w:pPr>
         <w:pStyle w:val="ParrafoTESIS"/>
       </w:pPr>
       <w:r>
+        <w:rPr>
+          <w:highlight w:val="yellow"/>
+        </w:rPr>
         <w:t>Los efectos de los SEUs empeoraron a causa de la reducción de la “carga critica” de los dispositivos, por la reducción de su tamaño, el aumento de transistores por chip y su alta complejidad.</w:t>
       </w:r>
     </w:p>
@@ -3981,11 +3580,6 @@
     <w:p>
       <w:pPr>
         <w:pStyle w:val="ParrafoTESIS"/>
-        <w:pPrChange w:id="105" w:author="FABRICIO" w:date="2010-08-07T18:00:00Z">
-          <w:pPr>
-            <w:pStyle w:val="ParrafoTESIS"/>
-          </w:pPr>
-        </w:pPrChange>
       </w:pPr>
       <w:r>
         <w:rPr>
@@ -4060,7 +3654,7 @@
       <w:pPr>
         <w:pStyle w:val="Ttulo2"/>
       </w:pPr>
-      <w:bookmarkStart w:id="106" w:name="_Toc266984387"/>
+      <w:bookmarkStart w:id="15" w:name="_Toc266984387"/>
       <w:r>
         <w:lastRenderedPageBreak/>
         <w:t xml:space="preserve">1.3) </w:t>
@@ -4068,20 +3662,20 @@
       <w:r>
         <w:t>Modelado de la falla</w:t>
       </w:r>
-      <w:bookmarkEnd w:id="106"/>
+      <w:bookmarkEnd w:id="15"/>
     </w:p>
     <w:p>
       <w:pPr>
         <w:pStyle w:val="Ttulo3"/>
       </w:pPr>
-      <w:bookmarkStart w:id="107" w:name="_Toc266984388"/>
+      <w:bookmarkStart w:id="16" w:name="_Toc266984388"/>
       <w:r>
         <w:t xml:space="preserve">1.3.1) </w:t>
       </w:r>
       <w:r>
         <w:t>Modelos utilizados</w:t>
       </w:r>
-      <w:bookmarkEnd w:id="107"/>
+      <w:bookmarkEnd w:id="16"/>
     </w:p>
     <w:p>
       <w:pPr>
@@ -4090,21 +3684,20 @@
       <w:r>
         <w:t xml:space="preserve">El impacto en el circuito depende de la sensibilidad a generar cargas. El efecto es difícil de simular debido a que el impacto </w:t>
       </w:r>
-      <w:del w:id="108" w:author="FABRICIO" w:date="2010-08-07T18:01:00Z">
-        <w:r>
-          <w:delText xml:space="preserve">del </w:delText>
-        </w:r>
-      </w:del>
-      <w:ins w:id="109" w:author="FABRICIO" w:date="2010-08-07T18:01:00Z">
-        <w:r>
-          <w:t>en el</w:t>
-        </w:r>
-        <w:r>
-          <w:t xml:space="preserve"> </w:t>
-        </w:r>
-      </w:ins>
-      <w:r>
-        <w:t xml:space="preserve">circuito depende del pulso tanto como de la respuesta dinámica del circuito en sí. El transitorio puede ser modelado como una inyección de tipo doble exponencial de corriente, </w:t>
+      <w:r>
+        <w:t>en el</w:t>
+      </w:r>
+      <w:r>
+        <w:t xml:space="preserve"> </w:t>
+      </w:r>
+      <w:r>
+        <w:t>mismo</w:t>
+      </w:r>
+      <w:r>
+        <w:t xml:space="preserve"> </w:t>
+      </w:r>
+      <w:r>
+        <w:t xml:space="preserve">depende del pulso tanto como de la respuesta dinámica del circuito en sí. El transitorio puede ser modelado como una inyección de tipo doble exponencial de corriente, </w:t>
       </w:r>
       <w:r>
         <w:t xml:space="preserve">según </w:t>
@@ -4495,11 +4088,11 @@
       <w:pPr>
         <w:pStyle w:val="Ttulo3"/>
       </w:pPr>
-      <w:bookmarkStart w:id="110" w:name="_Toc266984389"/>
+      <w:bookmarkStart w:id="17" w:name="_Toc266984389"/>
       <w:r>
         <w:t>1.3.2) Modelo a utilizar</w:t>
       </w:r>
-      <w:bookmarkEnd w:id="110"/>
+      <w:bookmarkEnd w:id="17"/>
     </w:p>
     <w:p>
       <w:pPr>
@@ -4526,11 +4119,9 @@
       <w:r>
         <w:t xml:space="preserve"> por reemplazar dicho modelo por  aproximaciones más simple</w:t>
       </w:r>
-      <w:ins w:id="111" w:author="FABRICIO" w:date="2010-08-07T18:01:00Z">
-        <w:r>
-          <w:t>s</w:t>
-        </w:r>
-      </w:ins>
+      <w:r>
+        <w:t>s</w:t>
+      </w:r>
       <w:r>
         <w:t>.</w:t>
       </w:r>
@@ -4805,815 +4396,11 @@
     </w:p>
     <w:p>
       <w:pPr>
-        <w:pStyle w:val="ParrafoTESIS"/>
-        <w:rPr>
-          <w:del w:id="112" w:author="FABRICIO" w:date="2010-08-07T18:03:00Z"/>
-        </w:rPr>
-        <w:pPrChange w:id="113" w:author="FABRICIO" w:date="2010-08-07T18:00:00Z">
-          <w:pPr>
-            <w:pStyle w:val="ParrafoTESIS"/>
-          </w:pPr>
-        </w:pPrChange>
-      </w:pPr>
-      <w:del w:id="114" w:author="FABRICIO" w:date="2010-08-07T18:03:00Z">
-        <w:r>
-          <w:delText>Su representación en SPICE es:</w:delText>
-        </w:r>
-      </w:del>
-    </w:p>
-    <w:p>
-      <w:pPr>
-        <w:pStyle w:val="ParrafoTESIS"/>
-        <w:rPr>
-          <w:del w:id="115" w:author="FABRICIO" w:date="2010-08-07T18:03:00Z"/>
-        </w:rPr>
-        <w:pPrChange w:id="116" w:author="FABRICIO" w:date="2010-08-07T18:00:00Z">
-          <w:pPr>
-            <w:pStyle w:val="ParrafoTESIS"/>
-          </w:pPr>
-        </w:pPrChange>
-      </w:pPr>
-      <w:del w:id="117" w:author="FABRICIO" w:date="2010-08-07T18:03:00Z">
-        <w:r>
-          <w:rPr>
-            <w:b/>
-            <w:bCs/>
-          </w:rPr>
-          <w:delText>Expresión general</w:delText>
-        </w:r>
-        <w:r>
-          <w:rPr>
-            <w:b/>
-            <w:bCs/>
-          </w:rPr>
-          <w:tab/>
-        </w:r>
-        <w:r>
-          <w:delText>EXP (&lt;i1&gt; &lt;i2&gt; &lt;td1&gt; &lt;tc1&gt; &lt;td2&gt; &lt;tc2&gt;)</w:delText>
-        </w:r>
-      </w:del>
-    </w:p>
-    <w:p>
-      <w:pPr>
-        <w:pStyle w:val="ParrafoTESIS"/>
-        <w:rPr>
-          <w:del w:id="118" w:author="FABRICIO" w:date="2010-08-07T18:03:00Z"/>
-        </w:rPr>
-        <w:pPrChange w:id="119" w:author="FABRICIO" w:date="2010-08-07T18:00:00Z">
-          <w:pPr>
-            <w:pStyle w:val="ParrafoTESIS"/>
-          </w:pPr>
-        </w:pPrChange>
-      </w:pPr>
-      <w:del w:id="120" w:author="FABRICIO" w:date="2010-08-07T18:03:00Z">
-        <w:r>
-          <w:delText>Par</w:delText>
-        </w:r>
-        <w:r>
-          <w:delText>á</w:delText>
-        </w:r>
-        <w:r>
-          <w:delText>metros de forma de onda:</w:delText>
-        </w:r>
-      </w:del>
-    </w:p>
-    <w:tbl>
-      <w:tblPr>
-        <w:tblStyle w:val="Listaclara-nfasis11"/>
-        <w:tblW w:w="0" w:type="auto"/>
-        <w:jc w:val="center"/>
-        <w:tblLook w:val="04A0"/>
-      </w:tblPr>
-      <w:tblGrid>
-        <w:gridCol w:w="1191"/>
-        <w:gridCol w:w="3791"/>
-        <w:gridCol w:w="877"/>
-      </w:tblGrid>
-      <w:tr>
-        <w:trPr>
-          <w:cnfStyle w:val="100000000000"/>
-          <w:jc w:val="center"/>
-          <w:del w:id="121" w:author="FABRICIO" w:date="2010-08-07T18:03:00Z"/>
-        </w:trPr>
-        <w:tc>
-          <w:tcPr>
-            <w:cnfStyle w:val="001000000000"/>
-            <w:tcW w:w="0" w:type="auto"/>
-            <w:vAlign w:val="center"/>
-          </w:tcPr>
-          <w:p>
-            <w:pPr>
-              <w:autoSpaceDE w:val="0"/>
-              <w:autoSpaceDN w:val="0"/>
-              <w:adjustRightInd w:val="0"/>
-              <w:jc w:val="center"/>
-              <w:rPr>
-                <w:del w:id="122" w:author="FABRICIO" w:date="2010-08-07T18:03:00Z"/>
-                <w:rFonts w:cstheme="minorHAnsi"/>
-                <w:b w:val="0"/>
-                <w:bCs w:val="0"/>
-                <w:lang w:val="en-US"/>
-              </w:rPr>
-            </w:pPr>
-            <w:del w:id="123" w:author="FABRICIO" w:date="2010-08-07T18:03:00Z">
-              <w:r>
-                <w:rPr>
-                  <w:rFonts w:cstheme="minorHAnsi"/>
-                </w:rPr>
-                <w:delText>Parámetro</w:delText>
-              </w:r>
-            </w:del>
-          </w:p>
-        </w:tc>
-        <w:tc>
-          <w:tcPr>
-            <w:tcW w:w="0" w:type="auto"/>
-            <w:vAlign w:val="center"/>
-          </w:tcPr>
-          <w:p>
-            <w:pPr>
-              <w:autoSpaceDE w:val="0"/>
-              <w:autoSpaceDN w:val="0"/>
-              <w:adjustRightInd w:val="0"/>
-              <w:jc w:val="center"/>
-              <w:cnfStyle w:val="100000000000"/>
-              <w:rPr>
-                <w:del w:id="124" w:author="FABRICIO" w:date="2010-08-07T18:03:00Z"/>
-                <w:rFonts w:cstheme="minorHAnsi"/>
-                <w:b w:val="0"/>
-                <w:bCs w:val="0"/>
-                <w:lang w:val="en-US"/>
-              </w:rPr>
-            </w:pPr>
-            <w:del w:id="125" w:author="FABRICIO" w:date="2010-08-07T18:03:00Z">
-              <w:r>
-                <w:rPr>
-                  <w:rFonts w:cstheme="minorHAnsi"/>
-                  <w:lang w:val="en-US"/>
-                </w:rPr>
-                <w:delText>Descripción</w:delText>
-              </w:r>
-            </w:del>
-          </w:p>
-        </w:tc>
-        <w:tc>
-          <w:tcPr>
-            <w:tcW w:w="0" w:type="auto"/>
-            <w:vAlign w:val="center"/>
-          </w:tcPr>
-          <w:p>
-            <w:pPr>
-              <w:autoSpaceDE w:val="0"/>
-              <w:autoSpaceDN w:val="0"/>
-              <w:adjustRightInd w:val="0"/>
-              <w:jc w:val="center"/>
-              <w:cnfStyle w:val="100000000000"/>
-              <w:rPr>
-                <w:del w:id="126" w:author="FABRICIO" w:date="2010-08-07T18:03:00Z"/>
-                <w:rFonts w:cstheme="minorHAnsi"/>
-                <w:b w:val="0"/>
-                <w:bCs w:val="0"/>
-                <w:lang w:val="en-US"/>
-              </w:rPr>
-            </w:pPr>
-            <w:del w:id="127" w:author="FABRICIO" w:date="2010-08-07T18:03:00Z">
-              <w:r>
-                <w:rPr>
-                  <w:rFonts w:cstheme="minorHAnsi"/>
-                  <w:lang w:val="en-US"/>
-                </w:rPr>
-                <w:delText>Unidad</w:delText>
-              </w:r>
-            </w:del>
-          </w:p>
-        </w:tc>
-      </w:tr>
-      <w:tr>
-        <w:trPr>
-          <w:cnfStyle w:val="000000100000"/>
-          <w:jc w:val="center"/>
-          <w:del w:id="128" w:author="FABRICIO" w:date="2010-08-07T18:03:00Z"/>
-        </w:trPr>
-        <w:tc>
-          <w:tcPr>
-            <w:cnfStyle w:val="001000000000"/>
-            <w:tcW w:w="0" w:type="auto"/>
-            <w:vAlign w:val="center"/>
-          </w:tcPr>
-          <w:p>
-            <w:pPr>
-              <w:autoSpaceDE w:val="0"/>
-              <w:autoSpaceDN w:val="0"/>
-              <w:adjustRightInd w:val="0"/>
-              <w:jc w:val="center"/>
-              <w:rPr>
-                <w:del w:id="129" w:author="FABRICIO" w:date="2010-08-07T18:03:00Z"/>
-                <w:rFonts w:cstheme="minorHAnsi"/>
-                <w:lang w:val="en-US"/>
-              </w:rPr>
-            </w:pPr>
-            <w:del w:id="130" w:author="FABRICIO" w:date="2010-08-07T18:03:00Z">
-              <w:r>
-                <w:rPr>
-                  <w:rFonts w:cstheme="minorHAnsi"/>
-                  <w:lang w:val="en-US"/>
-                </w:rPr>
-                <w:delText>&lt;i1&gt;</w:delText>
-              </w:r>
-            </w:del>
-          </w:p>
-        </w:tc>
-        <w:tc>
-          <w:tcPr>
-            <w:tcW w:w="0" w:type="auto"/>
-            <w:vAlign w:val="center"/>
-          </w:tcPr>
-          <w:p>
-            <w:pPr>
-              <w:autoSpaceDE w:val="0"/>
-              <w:autoSpaceDN w:val="0"/>
-              <w:adjustRightInd w:val="0"/>
-              <w:jc w:val="center"/>
-              <w:cnfStyle w:val="000000100000"/>
-              <w:rPr>
-                <w:del w:id="131" w:author="FABRICIO" w:date="2010-08-07T18:03:00Z"/>
-                <w:rFonts w:cstheme="minorHAnsi"/>
-                <w:lang w:val="en-US"/>
-              </w:rPr>
-            </w:pPr>
-            <w:del w:id="132" w:author="FABRICIO" w:date="2010-08-07T18:03:00Z">
-              <w:r>
-                <w:rPr>
-                  <w:rFonts w:cstheme="minorHAnsi"/>
-                  <w:lang w:val="en-US"/>
-                </w:rPr>
-                <w:delText>Corriente inicial</w:delText>
-              </w:r>
-            </w:del>
-          </w:p>
-        </w:tc>
-        <w:tc>
-          <w:tcPr>
-            <w:tcW w:w="0" w:type="auto"/>
-            <w:vAlign w:val="center"/>
-          </w:tcPr>
-          <w:p>
-            <w:pPr>
-              <w:autoSpaceDE w:val="0"/>
-              <w:autoSpaceDN w:val="0"/>
-              <w:adjustRightInd w:val="0"/>
-              <w:jc w:val="center"/>
-              <w:cnfStyle w:val="000000100000"/>
-              <w:rPr>
-                <w:del w:id="133" w:author="FABRICIO" w:date="2010-08-07T18:03:00Z"/>
-                <w:rFonts w:cstheme="minorHAnsi"/>
-                <w:lang w:val="en-US"/>
-              </w:rPr>
-            </w:pPr>
-            <w:del w:id="134" w:author="FABRICIO" w:date="2010-08-07T18:03:00Z">
-              <w:r>
-                <w:rPr>
-                  <w:rFonts w:cstheme="minorHAnsi"/>
-                  <w:lang w:val="en-US"/>
-                </w:rPr>
-                <w:delText>amp</w:delText>
-              </w:r>
-            </w:del>
-          </w:p>
-        </w:tc>
-      </w:tr>
-      <w:tr>
-        <w:trPr>
-          <w:jc w:val="center"/>
-          <w:del w:id="135" w:author="FABRICIO" w:date="2010-08-07T18:03:00Z"/>
-        </w:trPr>
-        <w:tc>
-          <w:tcPr>
-            <w:cnfStyle w:val="001000000000"/>
-            <w:tcW w:w="0" w:type="auto"/>
-            <w:vAlign w:val="center"/>
-          </w:tcPr>
-          <w:p>
-            <w:pPr>
-              <w:autoSpaceDE w:val="0"/>
-              <w:autoSpaceDN w:val="0"/>
-              <w:adjustRightInd w:val="0"/>
-              <w:jc w:val="center"/>
-              <w:rPr>
-                <w:del w:id="136" w:author="FABRICIO" w:date="2010-08-07T18:03:00Z"/>
-                <w:rFonts w:cstheme="minorHAnsi"/>
-                <w:lang w:val="en-US"/>
-              </w:rPr>
-            </w:pPr>
-            <w:del w:id="137" w:author="FABRICIO" w:date="2010-08-07T18:03:00Z">
-              <w:r>
-                <w:rPr>
-                  <w:rFonts w:cstheme="minorHAnsi"/>
-                  <w:lang w:val="en-US"/>
-                </w:rPr>
-                <w:delText>&lt;i2&gt;</w:delText>
-              </w:r>
-            </w:del>
-          </w:p>
-        </w:tc>
-        <w:tc>
-          <w:tcPr>
-            <w:tcW w:w="0" w:type="auto"/>
-            <w:vAlign w:val="center"/>
-          </w:tcPr>
-          <w:p>
-            <w:pPr>
-              <w:autoSpaceDE w:val="0"/>
-              <w:autoSpaceDN w:val="0"/>
-              <w:adjustRightInd w:val="0"/>
-              <w:jc w:val="center"/>
-              <w:cnfStyle w:val="000000000000"/>
-              <w:rPr>
-                <w:del w:id="138" w:author="FABRICIO" w:date="2010-08-07T18:03:00Z"/>
-                <w:rFonts w:cstheme="minorHAnsi"/>
-                <w:lang w:val="en-US"/>
-              </w:rPr>
-            </w:pPr>
-            <w:del w:id="139" w:author="FABRICIO" w:date="2010-08-07T18:03:00Z">
-              <w:r>
-                <w:rPr>
-                  <w:rFonts w:cstheme="minorHAnsi"/>
-                  <w:lang w:val="en-US"/>
-                </w:rPr>
-                <w:delText>Pico de corriente</w:delText>
-              </w:r>
-            </w:del>
-          </w:p>
-        </w:tc>
-        <w:tc>
-          <w:tcPr>
-            <w:tcW w:w="0" w:type="auto"/>
-            <w:vAlign w:val="center"/>
-          </w:tcPr>
-          <w:p>
-            <w:pPr>
-              <w:autoSpaceDE w:val="0"/>
-              <w:autoSpaceDN w:val="0"/>
-              <w:adjustRightInd w:val="0"/>
-              <w:jc w:val="center"/>
-              <w:cnfStyle w:val="000000000000"/>
-              <w:rPr>
-                <w:del w:id="140" w:author="FABRICIO" w:date="2010-08-07T18:03:00Z"/>
-                <w:rFonts w:cstheme="minorHAnsi"/>
-                <w:lang w:val="en-US"/>
-              </w:rPr>
-            </w:pPr>
-            <w:del w:id="141" w:author="FABRICIO" w:date="2010-08-07T18:03:00Z">
-              <w:r>
-                <w:rPr>
-                  <w:rFonts w:cstheme="minorHAnsi"/>
-                  <w:lang w:val="en-US"/>
-                </w:rPr>
-                <w:delText>amp</w:delText>
-              </w:r>
-            </w:del>
-          </w:p>
-        </w:tc>
-      </w:tr>
-      <w:tr>
-        <w:trPr>
-          <w:cnfStyle w:val="000000100000"/>
-          <w:jc w:val="center"/>
-          <w:del w:id="142" w:author="FABRICIO" w:date="2010-08-07T18:03:00Z"/>
-        </w:trPr>
-        <w:tc>
-          <w:tcPr>
-            <w:cnfStyle w:val="001000000000"/>
-            <w:tcW w:w="0" w:type="auto"/>
-            <w:vAlign w:val="center"/>
-          </w:tcPr>
-          <w:p>
-            <w:pPr>
-              <w:autoSpaceDE w:val="0"/>
-              <w:autoSpaceDN w:val="0"/>
-              <w:adjustRightInd w:val="0"/>
-              <w:jc w:val="center"/>
-              <w:rPr>
-                <w:del w:id="143" w:author="FABRICIO" w:date="2010-08-07T18:03:00Z"/>
-                <w:rFonts w:cstheme="minorHAnsi"/>
-                <w:lang w:val="en-US"/>
-              </w:rPr>
-            </w:pPr>
-            <w:del w:id="144" w:author="FABRICIO" w:date="2010-08-07T18:03:00Z">
-              <w:r>
-                <w:rPr>
-                  <w:rFonts w:cstheme="minorHAnsi"/>
-                  <w:lang w:val="en-US"/>
-                </w:rPr>
-                <w:delText>&lt;td1&gt;</w:delText>
-              </w:r>
-            </w:del>
-          </w:p>
-        </w:tc>
-        <w:tc>
-          <w:tcPr>
-            <w:tcW w:w="0" w:type="auto"/>
-            <w:vAlign w:val="center"/>
-          </w:tcPr>
-          <w:p>
-            <w:pPr>
-              <w:autoSpaceDE w:val="0"/>
-              <w:autoSpaceDN w:val="0"/>
-              <w:adjustRightInd w:val="0"/>
-              <w:jc w:val="center"/>
-              <w:cnfStyle w:val="000000100000"/>
-              <w:rPr>
-                <w:del w:id="145" w:author="FABRICIO" w:date="2010-08-07T18:03:00Z"/>
-                <w:rFonts w:cstheme="minorHAnsi"/>
-                <w:lang w:val="en-US"/>
-              </w:rPr>
-            </w:pPr>
-            <w:del w:id="146" w:author="FABRICIO" w:date="2010-08-07T18:03:00Z">
-              <w:r>
-                <w:rPr>
-                  <w:rFonts w:cstheme="minorHAnsi"/>
-                  <w:lang w:val="en-US"/>
-                </w:rPr>
-                <w:delText>Retardo</w:delText>
-              </w:r>
-              <w:r>
-                <w:rPr>
-                  <w:rFonts w:cstheme="minorHAnsi"/>
-                  <w:lang w:val="en-US"/>
-                </w:rPr>
-                <w:delText xml:space="preserve"> subida (bajada)</w:delText>
-              </w:r>
-            </w:del>
-          </w:p>
-        </w:tc>
-        <w:tc>
-          <w:tcPr>
-            <w:tcW w:w="0" w:type="auto"/>
-            <w:vAlign w:val="center"/>
-          </w:tcPr>
-          <w:p>
-            <w:pPr>
-              <w:autoSpaceDE w:val="0"/>
-              <w:autoSpaceDN w:val="0"/>
-              <w:adjustRightInd w:val="0"/>
-              <w:jc w:val="center"/>
-              <w:cnfStyle w:val="000000100000"/>
-              <w:rPr>
-                <w:del w:id="147" w:author="FABRICIO" w:date="2010-08-07T18:03:00Z"/>
-                <w:rFonts w:cstheme="minorHAnsi"/>
-                <w:lang w:val="en-US"/>
-              </w:rPr>
-            </w:pPr>
-            <w:del w:id="148" w:author="FABRICIO" w:date="2010-08-07T18:03:00Z">
-              <w:r>
-                <w:rPr>
-                  <w:rFonts w:cstheme="minorHAnsi"/>
-                  <w:lang w:val="en-US"/>
-                </w:rPr>
-                <w:delText>sec</w:delText>
-              </w:r>
-            </w:del>
-          </w:p>
-        </w:tc>
-      </w:tr>
-      <w:tr>
-        <w:trPr>
-          <w:jc w:val="center"/>
-          <w:del w:id="149" w:author="FABRICIO" w:date="2010-08-07T18:03:00Z"/>
-        </w:trPr>
-        <w:tc>
-          <w:tcPr>
-            <w:cnfStyle w:val="001000000000"/>
-            <w:tcW w:w="0" w:type="auto"/>
-            <w:vAlign w:val="center"/>
-          </w:tcPr>
-          <w:p>
-            <w:pPr>
-              <w:autoSpaceDE w:val="0"/>
-              <w:autoSpaceDN w:val="0"/>
-              <w:adjustRightInd w:val="0"/>
-              <w:jc w:val="center"/>
-              <w:rPr>
-                <w:del w:id="150" w:author="FABRICIO" w:date="2010-08-07T18:03:00Z"/>
-                <w:rFonts w:cstheme="minorHAnsi"/>
-                <w:i/>
-                <w:iCs/>
-                <w:lang w:val="en-US"/>
-              </w:rPr>
-            </w:pPr>
-            <w:del w:id="151" w:author="FABRICIO" w:date="2010-08-07T18:03:00Z">
-              <w:r>
-                <w:rPr>
-                  <w:rFonts w:cstheme="minorHAnsi"/>
-                  <w:lang w:val="en-US"/>
-                </w:rPr>
-                <w:lastRenderedPageBreak/>
-                <w:delText>&lt;tc1&gt;</w:delText>
-              </w:r>
-            </w:del>
-          </w:p>
-        </w:tc>
-        <w:tc>
-          <w:tcPr>
-            <w:tcW w:w="0" w:type="auto"/>
-            <w:vAlign w:val="center"/>
-          </w:tcPr>
-          <w:p>
-            <w:pPr>
-              <w:autoSpaceDE w:val="0"/>
-              <w:autoSpaceDN w:val="0"/>
-              <w:adjustRightInd w:val="0"/>
-              <w:jc w:val="center"/>
-              <w:cnfStyle w:val="000000000000"/>
-              <w:rPr>
-                <w:del w:id="152" w:author="FABRICIO" w:date="2010-08-07T18:03:00Z"/>
-                <w:rFonts w:cstheme="minorHAnsi"/>
-              </w:rPr>
-            </w:pPr>
-            <w:del w:id="153" w:author="FABRICIO" w:date="2010-08-07T18:03:00Z">
-              <w:r>
-                <w:rPr>
-                  <w:rFonts w:cstheme="minorHAnsi"/>
-                </w:rPr>
-                <w:delText>Constante de tiempo de subida (bajada)</w:delText>
-              </w:r>
-            </w:del>
-          </w:p>
-        </w:tc>
-        <w:tc>
-          <w:tcPr>
-            <w:tcW w:w="0" w:type="auto"/>
-            <w:vAlign w:val="center"/>
-          </w:tcPr>
-          <w:p>
-            <w:pPr>
-              <w:autoSpaceDE w:val="0"/>
-              <w:autoSpaceDN w:val="0"/>
-              <w:adjustRightInd w:val="0"/>
-              <w:jc w:val="center"/>
-              <w:cnfStyle w:val="000000000000"/>
-              <w:rPr>
-                <w:del w:id="154" w:author="FABRICIO" w:date="2010-08-07T18:03:00Z"/>
-                <w:rFonts w:cstheme="minorHAnsi"/>
-                <w:lang w:val="en-US"/>
-              </w:rPr>
-            </w:pPr>
-            <w:del w:id="155" w:author="FABRICIO" w:date="2010-08-07T18:03:00Z">
-              <w:r>
-                <w:rPr>
-                  <w:rFonts w:cstheme="minorHAnsi"/>
-                  <w:lang w:val="en-US"/>
-                </w:rPr>
-                <w:delText>sec</w:delText>
-              </w:r>
-            </w:del>
-          </w:p>
-        </w:tc>
-      </w:tr>
-      <w:tr>
-        <w:trPr>
-          <w:cnfStyle w:val="000000100000"/>
-          <w:jc w:val="center"/>
-          <w:del w:id="156" w:author="FABRICIO" w:date="2010-08-07T18:03:00Z"/>
-        </w:trPr>
-        <w:tc>
-          <w:tcPr>
-            <w:cnfStyle w:val="001000000000"/>
-            <w:tcW w:w="0" w:type="auto"/>
-            <w:vAlign w:val="center"/>
-          </w:tcPr>
-          <w:p>
-            <w:pPr>
-              <w:autoSpaceDE w:val="0"/>
-              <w:autoSpaceDN w:val="0"/>
-              <w:adjustRightInd w:val="0"/>
-              <w:jc w:val="center"/>
-              <w:rPr>
-                <w:del w:id="157" w:author="FABRICIO" w:date="2010-08-07T18:03:00Z"/>
-                <w:rFonts w:cstheme="minorHAnsi"/>
-                <w:i/>
-                <w:iCs/>
-                <w:lang w:val="en-US"/>
-              </w:rPr>
-            </w:pPr>
-            <w:del w:id="158" w:author="FABRICIO" w:date="2010-08-07T18:03:00Z">
-              <w:r>
-                <w:rPr>
-                  <w:rFonts w:cstheme="minorHAnsi"/>
-                  <w:lang w:val="en-US"/>
-                </w:rPr>
-                <w:delText>&lt;td2&gt;</w:delText>
-              </w:r>
-            </w:del>
-          </w:p>
-        </w:tc>
-        <w:tc>
-          <w:tcPr>
-            <w:tcW w:w="0" w:type="auto"/>
-            <w:vAlign w:val="center"/>
-          </w:tcPr>
-          <w:p>
-            <w:pPr>
-              <w:autoSpaceDE w:val="0"/>
-              <w:autoSpaceDN w:val="0"/>
-              <w:adjustRightInd w:val="0"/>
-              <w:jc w:val="center"/>
-              <w:cnfStyle w:val="000000100000"/>
-              <w:rPr>
-                <w:del w:id="159" w:author="FABRICIO" w:date="2010-08-07T18:03:00Z"/>
-                <w:rFonts w:cstheme="minorHAnsi"/>
-                <w:lang w:val="en-US"/>
-              </w:rPr>
-            </w:pPr>
-            <w:del w:id="160" w:author="FABRICIO" w:date="2010-08-07T18:03:00Z">
-              <w:r>
-                <w:rPr>
-                  <w:rFonts w:cstheme="minorHAnsi"/>
-                  <w:lang w:val="en-US"/>
-                </w:rPr>
-                <w:delText>Retardo</w:delText>
-              </w:r>
-              <w:r>
-                <w:rPr>
-                  <w:rFonts w:cstheme="minorHAnsi"/>
-                  <w:lang w:val="en-US"/>
-                </w:rPr>
-                <w:delText xml:space="preserve"> de bajada (subida)</w:delText>
-              </w:r>
-            </w:del>
-          </w:p>
-        </w:tc>
-        <w:tc>
-          <w:tcPr>
-            <w:tcW w:w="0" w:type="auto"/>
-            <w:vAlign w:val="center"/>
-          </w:tcPr>
-          <w:p>
-            <w:pPr>
-              <w:autoSpaceDE w:val="0"/>
-              <w:autoSpaceDN w:val="0"/>
-              <w:adjustRightInd w:val="0"/>
-              <w:jc w:val="center"/>
-              <w:cnfStyle w:val="000000100000"/>
-              <w:rPr>
-                <w:del w:id="161" w:author="FABRICIO" w:date="2010-08-07T18:03:00Z"/>
-                <w:rFonts w:cstheme="minorHAnsi"/>
-                <w:lang w:val="en-US"/>
-              </w:rPr>
-            </w:pPr>
-            <w:del w:id="162" w:author="FABRICIO" w:date="2010-08-07T18:03:00Z">
-              <w:r>
-                <w:rPr>
-                  <w:rFonts w:cstheme="minorHAnsi"/>
-                  <w:lang w:val="en-US"/>
-                </w:rPr>
-                <w:delText>sec</w:delText>
-              </w:r>
-            </w:del>
-          </w:p>
-        </w:tc>
-      </w:tr>
-      <w:tr>
-        <w:trPr>
-          <w:jc w:val="center"/>
-          <w:del w:id="163" w:author="FABRICIO" w:date="2010-08-07T18:03:00Z"/>
-        </w:trPr>
-        <w:tc>
-          <w:tcPr>
-            <w:cnfStyle w:val="001000000000"/>
-            <w:tcW w:w="0" w:type="auto"/>
-            <w:vAlign w:val="center"/>
-          </w:tcPr>
-          <w:p>
-            <w:pPr>
-              <w:jc w:val="center"/>
-              <w:rPr>
-                <w:del w:id="164" w:author="FABRICIO" w:date="2010-08-07T18:03:00Z"/>
-                <w:rFonts w:cstheme="minorHAnsi"/>
-                <w:lang w:val="en-US"/>
-              </w:rPr>
-            </w:pPr>
-            <w:del w:id="165" w:author="FABRICIO" w:date="2010-08-07T18:03:00Z">
-              <w:r>
-                <w:rPr>
-                  <w:rFonts w:cstheme="minorHAnsi"/>
-                  <w:lang w:val="en-US"/>
-                </w:rPr>
-                <w:delText>&lt;tc2&gt;</w:delText>
-              </w:r>
-            </w:del>
-          </w:p>
-        </w:tc>
-        <w:tc>
-          <w:tcPr>
-            <w:tcW w:w="0" w:type="auto"/>
-            <w:vAlign w:val="center"/>
-          </w:tcPr>
-          <w:p>
-            <w:pPr>
-              <w:jc w:val="center"/>
-              <w:cnfStyle w:val="000000000000"/>
-              <w:rPr>
-                <w:del w:id="166" w:author="FABRICIO" w:date="2010-08-07T18:03:00Z"/>
-                <w:rFonts w:cstheme="minorHAnsi"/>
-              </w:rPr>
-            </w:pPr>
-            <w:del w:id="167" w:author="FABRICIO" w:date="2010-08-07T18:03:00Z">
-              <w:r>
-                <w:rPr>
-                  <w:rFonts w:cstheme="minorHAnsi"/>
-                </w:rPr>
-                <w:delText>Constante de tiempo de bajada (subida)</w:delText>
-              </w:r>
-            </w:del>
-          </w:p>
-        </w:tc>
-        <w:tc>
-          <w:tcPr>
-            <w:tcW w:w="0" w:type="auto"/>
-            <w:vAlign w:val="center"/>
-          </w:tcPr>
-          <w:p>
-            <w:pPr>
-              <w:jc w:val="center"/>
-              <w:cnfStyle w:val="000000000000"/>
-              <w:rPr>
-                <w:del w:id="168" w:author="FABRICIO" w:date="2010-08-07T18:03:00Z"/>
-                <w:rFonts w:cstheme="minorHAnsi"/>
-                <w:lang w:val="en-US"/>
-              </w:rPr>
-            </w:pPr>
-            <w:del w:id="169" w:author="FABRICIO" w:date="2010-08-07T18:03:00Z">
-              <w:r>
-                <w:rPr>
-                  <w:rFonts w:cstheme="minorHAnsi"/>
-                  <w:lang w:val="en-US"/>
-                </w:rPr>
-                <w:delText>sec</w:delText>
-              </w:r>
-            </w:del>
-          </w:p>
-        </w:tc>
-      </w:tr>
-    </w:tbl>
-    <w:p>
-      <w:pPr>
-        <w:pStyle w:val="ParrafoTESIS"/>
-        <w:rPr>
-          <w:del w:id="170" w:author="FABRICIO" w:date="2010-08-07T18:03:00Z"/>
-        </w:rPr>
-      </w:pPr>
-      <w:del w:id="171" w:author="FABRICIO" w:date="2010-08-07T18:03:00Z">
-        <w:r>
-          <w:delText>I_INY1</w:delText>
-        </w:r>
-        <w:r>
-          <w:tab/>
-        </w:r>
-        <w:r>
-          <w:tab/>
-        </w:r>
-        <w:r>
-          <w:rPr>
-            <w:b/>
-          </w:rPr>
-          <w:delText>NODO</w:delText>
-        </w:r>
-        <w:r>
-          <w:delText xml:space="preserve"> 0 DC 0Adc AC 0Aac </w:delText>
-        </w:r>
-        <w:r>
-          <w:delText>(NODO: lugar de inyección con respecto a 0)</w:delText>
-        </w:r>
-      </w:del>
-    </w:p>
-    <w:p>
-      <w:pPr>
-        <w:pStyle w:val="ParrafoTESIS"/>
-        <w:rPr>
-          <w:del w:id="172" w:author="FABRICIO" w:date="2010-08-07T18:03:00Z"/>
-        </w:rPr>
-      </w:pPr>
-      <w:del w:id="173" w:author="FABRICIO" w:date="2010-08-07T18:03:00Z">
-        <w:r>
-          <w:delText>+EXP</w:delText>
-        </w:r>
-        <w:r>
-          <w:tab/>
-        </w:r>
-        <w:r>
-          <w:tab/>
-          <w:delText>0 4m 2n 30p 2.2n 500p</w:delText>
-        </w:r>
-      </w:del>
-    </w:p>
-    <w:p>
-      <w:pPr>
         <w:pStyle w:val="Epgrafe"/>
         <w:jc w:val="center"/>
       </w:pPr>
-      <w:bookmarkStart w:id="174" w:name="_Ref266984405"/>
-      <w:bookmarkStart w:id="175" w:name="_Ref266984402"/>
+      <w:bookmarkStart w:id="18" w:name="_Ref266984405"/>
+      <w:bookmarkStart w:id="19" w:name="_Ref266984402"/>
       <w:r>
         <w:rPr>
           <w:b w:val="0"/>
@@ -5621,6 +4408,7 @@
           <w:noProof/>
           <w:lang w:eastAsia="es-AR"/>
         </w:rPr>
+        <w:lastRenderedPageBreak/>
         <w:drawing>
           <wp:inline distT="0" distB="0" distL="0" distR="0">
             <wp:extent cx="5114665" cy="3240000"/>
@@ -5673,7 +4461,7 @@
         <w:pStyle w:val="Epgrafe"/>
         <w:jc w:val="center"/>
       </w:pPr>
-      <w:bookmarkStart w:id="176" w:name="_Ref268967482"/>
+      <w:bookmarkStart w:id="20" w:name="_Ref268967482"/>
       <w:r>
         <w:t xml:space="preserve">Figura </w:t>
       </w:r>
@@ -5685,8 +4473,8 @@
           <w:t>6</w:t>
         </w:r>
       </w:fldSimple>
-      <w:bookmarkEnd w:id="174"/>
-      <w:bookmarkEnd w:id="176"/>
+      <w:bookmarkEnd w:id="18"/>
+      <w:bookmarkEnd w:id="20"/>
       <w:r>
         <w:t>) Gr</w:t>
       </w:r>
@@ -5696,7 +4484,7 @@
       <w:r>
         <w:t>fica del modelo de inyección exponencial.</w:t>
       </w:r>
-      <w:bookmarkEnd w:id="175"/>
+      <w:bookmarkEnd w:id="19"/>
     </w:p>
     <w:p>
       <w:pPr>
@@ -5705,16 +4493,9 @@
       <w:r>
         <w:t xml:space="preserve">MODELO </w:t>
       </w:r>
-      <w:del w:id="177" w:author="FABRICIO" w:date="2010-08-07T18:04:00Z">
-        <w:r>
-          <w:delText>RAMPA</w:delText>
-        </w:r>
-      </w:del>
-      <w:ins w:id="178" w:author="FABRICIO" w:date="2010-08-07T18:04:00Z">
-        <w:r>
-          <w:t>TRAPEZOIDAL</w:t>
-        </w:r>
-      </w:ins>
+      <w:r>
+        <w:t>TRAPEZOIDAL</w:t>
+      </w:r>
     </w:p>
     <w:p>
       <w:pPr>
@@ -5723,16 +4504,9 @@
       <w:r>
         <w:t xml:space="preserve">Otra opción de modelado de la falla es a través de una </w:t>
       </w:r>
-      <w:del w:id="179" w:author="FABRICIO" w:date="2010-08-07T18:04:00Z">
-        <w:r>
-          <w:delText>rampa</w:delText>
-        </w:r>
-      </w:del>
-      <w:ins w:id="180" w:author="FABRICIO" w:date="2010-08-07T18:04:00Z">
-        <w:r>
-          <w:t>trapezoidaltrapezoidal</w:t>
-        </w:r>
-      </w:ins>
+      <w:r>
+        <w:t>trapezoidal</w:t>
+      </w:r>
       <w:r>
         <w:t xml:space="preserve"> (</w:t>
       </w:r>
@@ -5772,911 +4546,12 @@
       <w:r>
         <w:t xml:space="preserve">La representación en SPICE de la falla </w:t>
       </w:r>
-      <w:del w:id="181" w:author="FABRICIO" w:date="2010-08-07T18:04:00Z">
-        <w:r>
-          <w:delText>rampa</w:delText>
-        </w:r>
-      </w:del>
-      <w:ins w:id="182" w:author="FABRICIO" w:date="2010-08-07T18:04:00Z">
-        <w:r>
-          <w:t>trapezoidaltrapezoidal</w:t>
-        </w:r>
-      </w:ins>
+      <w:r>
+        <w:t>trapezoidal</w:t>
+      </w:r>
       <w:r>
         <w:t xml:space="preserve"> modelizada es:</w:t>
       </w:r>
-    </w:p>
-    <w:p>
-      <w:pPr>
-        <w:pStyle w:val="ParrafoTESIS"/>
-        <w:rPr>
-          <w:del w:id="183" w:author="FABRICIO" w:date="2010-08-07T18:04:00Z"/>
-          <w:lang w:val="en-US"/>
-        </w:rPr>
-      </w:pPr>
-      <w:del w:id="184" w:author="FABRICIO" w:date="2010-08-07T18:04:00Z">
-        <w:r>
-          <w:rPr>
-            <w:b/>
-            <w:bCs/>
-            <w:lang w:val="en-US"/>
-          </w:rPr>
-          <w:delText>Expresi</w:delText>
-        </w:r>
-        <w:r>
-          <w:rPr>
-            <w:b/>
-            <w:bCs/>
-            <w:lang w:val="en-US"/>
-          </w:rPr>
-          <w:delText>ó</w:delText>
-        </w:r>
-        <w:r>
-          <w:rPr>
-            <w:b/>
-            <w:bCs/>
-            <w:lang w:val="en-US"/>
-          </w:rPr>
-          <w:delText>n general</w:delText>
-        </w:r>
-        <w:r>
-          <w:rPr>
-            <w:b/>
-            <w:bCs/>
-            <w:lang w:val="en-US"/>
-          </w:rPr>
-          <w:tab/>
-        </w:r>
-        <w:r>
-          <w:rPr>
-            <w:lang w:val="en-US"/>
-          </w:rPr>
-          <w:delText>PULSE (&lt;i1&gt; &lt;i2&gt; &lt;td&gt; &lt;tr&gt; &lt;tf&gt; &lt;pw&gt; &lt;per&gt;)</w:delText>
-        </w:r>
-      </w:del>
-    </w:p>
-    <w:p>
-      <w:pPr>
-        <w:pStyle w:val="ParrafoTESIS"/>
-        <w:rPr>
-          <w:del w:id="185" w:author="FABRICIO" w:date="2010-08-07T18:04:00Z"/>
-        </w:rPr>
-      </w:pPr>
-      <w:del w:id="186" w:author="FABRICIO" w:date="2010-08-07T18:04:00Z">
-        <w:r>
-          <w:delText>Par</w:delText>
-        </w:r>
-        <w:r>
-          <w:delText>á</w:delText>
-        </w:r>
-        <w:r>
-          <w:delText>metros de la forma de onda</w:delText>
-        </w:r>
-      </w:del>
-    </w:p>
-    <w:tbl>
-      <w:tblPr>
-        <w:tblStyle w:val="Listaclara-nfasis11"/>
-        <w:tblW w:w="0" w:type="auto"/>
-        <w:jc w:val="center"/>
-        <w:tblLook w:val="04A0"/>
-      </w:tblPr>
-      <w:tblGrid>
-        <w:gridCol w:w="1279"/>
-        <w:gridCol w:w="1870"/>
-        <w:gridCol w:w="877"/>
-      </w:tblGrid>
-      <w:tr>
-        <w:trPr>
-          <w:cnfStyle w:val="100000000000"/>
-          <w:jc w:val="center"/>
-          <w:del w:id="187" w:author="FABRICIO" w:date="2010-08-07T18:04:00Z"/>
-        </w:trPr>
-        <w:tc>
-          <w:tcPr>
-            <w:cnfStyle w:val="001000000000"/>
-            <w:tcW w:w="0" w:type="auto"/>
-            <w:vAlign w:val="center"/>
-          </w:tcPr>
-          <w:p>
-            <w:pPr>
-              <w:autoSpaceDE w:val="0"/>
-              <w:autoSpaceDN w:val="0"/>
-              <w:adjustRightInd w:val="0"/>
-              <w:jc w:val="center"/>
-              <w:rPr>
-                <w:del w:id="188" w:author="FABRICIO" w:date="2010-08-07T18:04:00Z"/>
-                <w:rFonts w:cstheme="minorHAnsi"/>
-                <w:b w:val="0"/>
-                <w:bCs w:val="0"/>
-                <w:lang w:val="en-US"/>
-              </w:rPr>
-            </w:pPr>
-            <w:del w:id="189" w:author="FABRICIO" w:date="2010-08-07T18:04:00Z">
-              <w:r>
-                <w:rPr>
-                  <w:rFonts w:cstheme="minorHAnsi"/>
-                  <w:lang w:val="en-US"/>
-                </w:rPr>
-                <w:delText>Parámetros</w:delText>
-              </w:r>
-            </w:del>
-          </w:p>
-        </w:tc>
-        <w:tc>
-          <w:tcPr>
-            <w:tcW w:w="0" w:type="auto"/>
-            <w:vAlign w:val="center"/>
-          </w:tcPr>
-          <w:p>
-            <w:pPr>
-              <w:autoSpaceDE w:val="0"/>
-              <w:autoSpaceDN w:val="0"/>
-              <w:adjustRightInd w:val="0"/>
-              <w:jc w:val="center"/>
-              <w:cnfStyle w:val="100000000000"/>
-              <w:rPr>
-                <w:del w:id="190" w:author="FABRICIO" w:date="2010-08-07T18:04:00Z"/>
-                <w:rFonts w:cstheme="minorHAnsi"/>
-                <w:b w:val="0"/>
-                <w:bCs w:val="0"/>
-                <w:lang w:val="en-US"/>
-              </w:rPr>
-            </w:pPr>
-            <w:del w:id="191" w:author="FABRICIO" w:date="2010-08-07T18:04:00Z">
-              <w:r>
-                <w:rPr>
-                  <w:rFonts w:cstheme="minorHAnsi"/>
-                  <w:lang w:val="en-US"/>
-                </w:rPr>
-                <w:delText>Descripción</w:delText>
-              </w:r>
-            </w:del>
-          </w:p>
-        </w:tc>
-        <w:tc>
-          <w:tcPr>
-            <w:tcW w:w="0" w:type="auto"/>
-            <w:vAlign w:val="center"/>
-          </w:tcPr>
-          <w:p>
-            <w:pPr>
-              <w:autoSpaceDE w:val="0"/>
-              <w:autoSpaceDN w:val="0"/>
-              <w:adjustRightInd w:val="0"/>
-              <w:jc w:val="center"/>
-              <w:cnfStyle w:val="100000000000"/>
-              <w:rPr>
-                <w:del w:id="192" w:author="FABRICIO" w:date="2010-08-07T18:04:00Z"/>
-                <w:rFonts w:cstheme="minorHAnsi"/>
-                <w:b w:val="0"/>
-                <w:bCs w:val="0"/>
-                <w:lang w:val="en-US"/>
-              </w:rPr>
-            </w:pPr>
-            <w:del w:id="193" w:author="FABRICIO" w:date="2010-08-07T18:04:00Z">
-              <w:r>
-                <w:rPr>
-                  <w:rFonts w:cstheme="minorHAnsi"/>
-                  <w:lang w:val="en-US"/>
-                </w:rPr>
-                <w:delText>Unidad</w:delText>
-              </w:r>
-            </w:del>
-          </w:p>
-        </w:tc>
-      </w:tr>
-      <w:tr>
-        <w:trPr>
-          <w:cnfStyle w:val="000000100000"/>
-          <w:jc w:val="center"/>
-          <w:del w:id="194" w:author="FABRICIO" w:date="2010-08-07T18:04:00Z"/>
-        </w:trPr>
-        <w:tc>
-          <w:tcPr>
-            <w:cnfStyle w:val="001000000000"/>
-            <w:tcW w:w="0" w:type="auto"/>
-            <w:vAlign w:val="center"/>
-          </w:tcPr>
-          <w:p>
-            <w:pPr>
-              <w:autoSpaceDE w:val="0"/>
-              <w:autoSpaceDN w:val="0"/>
-              <w:adjustRightInd w:val="0"/>
-              <w:jc w:val="center"/>
-              <w:rPr>
-                <w:del w:id="195" w:author="FABRICIO" w:date="2010-08-07T18:04:00Z"/>
-                <w:rFonts w:cstheme="minorHAnsi"/>
-                <w:lang w:val="en-US"/>
-              </w:rPr>
-            </w:pPr>
-            <w:del w:id="196" w:author="FABRICIO" w:date="2010-08-07T18:04:00Z">
-              <w:r>
-                <w:rPr>
-                  <w:rFonts w:cstheme="minorHAnsi"/>
-                  <w:lang w:val="en-US"/>
-                </w:rPr>
-                <w:delText>&lt;i1&gt;</w:delText>
-              </w:r>
-            </w:del>
-          </w:p>
-        </w:tc>
-        <w:tc>
-          <w:tcPr>
-            <w:tcW w:w="0" w:type="auto"/>
-            <w:vAlign w:val="center"/>
-          </w:tcPr>
-          <w:p>
-            <w:pPr>
-              <w:autoSpaceDE w:val="0"/>
-              <w:autoSpaceDN w:val="0"/>
-              <w:adjustRightInd w:val="0"/>
-              <w:jc w:val="center"/>
-              <w:cnfStyle w:val="000000100000"/>
-              <w:rPr>
-                <w:del w:id="197" w:author="FABRICIO" w:date="2010-08-07T18:04:00Z"/>
-                <w:rFonts w:cstheme="minorHAnsi"/>
-                <w:lang w:val="en-US"/>
-              </w:rPr>
-            </w:pPr>
-            <w:del w:id="198" w:author="FABRICIO" w:date="2010-08-07T18:04:00Z">
-              <w:r>
-                <w:rPr>
-                  <w:rFonts w:cstheme="minorHAnsi"/>
-                  <w:lang w:val="en-US"/>
-                </w:rPr>
-                <w:delText>Corriente inicial</w:delText>
-              </w:r>
-            </w:del>
-          </w:p>
-        </w:tc>
-        <w:tc>
-          <w:tcPr>
-            <w:tcW w:w="0" w:type="auto"/>
-            <w:vAlign w:val="center"/>
-          </w:tcPr>
-          <w:p>
-            <w:pPr>
-              <w:autoSpaceDE w:val="0"/>
-              <w:autoSpaceDN w:val="0"/>
-              <w:adjustRightInd w:val="0"/>
-              <w:jc w:val="center"/>
-              <w:cnfStyle w:val="000000100000"/>
-              <w:rPr>
-                <w:del w:id="199" w:author="FABRICIO" w:date="2010-08-07T18:04:00Z"/>
-                <w:rFonts w:cstheme="minorHAnsi"/>
-                <w:lang w:val="en-US"/>
-              </w:rPr>
-            </w:pPr>
-            <w:del w:id="200" w:author="FABRICIO" w:date="2010-08-07T18:04:00Z">
-              <w:r>
-                <w:rPr>
-                  <w:rFonts w:cstheme="minorHAnsi"/>
-                  <w:lang w:val="en-US"/>
-                </w:rPr>
-                <w:delText>amp</w:delText>
-              </w:r>
-            </w:del>
-          </w:p>
-        </w:tc>
-      </w:tr>
-      <w:tr>
-        <w:trPr>
-          <w:jc w:val="center"/>
-          <w:del w:id="201" w:author="FABRICIO" w:date="2010-08-07T18:04:00Z"/>
-        </w:trPr>
-        <w:tc>
-          <w:tcPr>
-            <w:cnfStyle w:val="001000000000"/>
-            <w:tcW w:w="0" w:type="auto"/>
-            <w:vAlign w:val="center"/>
-          </w:tcPr>
-          <w:p>
-            <w:pPr>
-              <w:autoSpaceDE w:val="0"/>
-              <w:autoSpaceDN w:val="0"/>
-              <w:adjustRightInd w:val="0"/>
-              <w:jc w:val="center"/>
-              <w:rPr>
-                <w:del w:id="202" w:author="FABRICIO" w:date="2010-08-07T18:04:00Z"/>
-                <w:rFonts w:cstheme="minorHAnsi"/>
-                <w:lang w:val="en-US"/>
-              </w:rPr>
-            </w:pPr>
-            <w:del w:id="203" w:author="FABRICIO" w:date="2010-08-07T18:04:00Z">
-              <w:r>
-                <w:rPr>
-                  <w:rFonts w:cstheme="minorHAnsi"/>
-                  <w:lang w:val="en-US"/>
-                </w:rPr>
-                <w:delText>&lt;i2&gt;</w:delText>
-              </w:r>
-            </w:del>
-          </w:p>
-        </w:tc>
-        <w:tc>
-          <w:tcPr>
-            <w:tcW w:w="0" w:type="auto"/>
-            <w:vAlign w:val="center"/>
-          </w:tcPr>
-          <w:p>
-            <w:pPr>
-              <w:autoSpaceDE w:val="0"/>
-              <w:autoSpaceDN w:val="0"/>
-              <w:adjustRightInd w:val="0"/>
-              <w:jc w:val="center"/>
-              <w:cnfStyle w:val="000000000000"/>
-              <w:rPr>
-                <w:del w:id="204" w:author="FABRICIO" w:date="2010-08-07T18:04:00Z"/>
-                <w:rFonts w:cstheme="minorHAnsi"/>
-                <w:lang w:val="en-US"/>
-              </w:rPr>
-            </w:pPr>
-            <w:del w:id="205" w:author="FABRICIO" w:date="2010-08-07T18:04:00Z">
-              <w:r>
-                <w:rPr>
-                  <w:rFonts w:cstheme="minorHAnsi"/>
-                  <w:lang w:val="en-US"/>
-                </w:rPr>
-                <w:delText>Corriente de pulso</w:delText>
-              </w:r>
-            </w:del>
-          </w:p>
-        </w:tc>
-        <w:tc>
-          <w:tcPr>
-            <w:tcW w:w="0" w:type="auto"/>
-            <w:vAlign w:val="center"/>
-          </w:tcPr>
-          <w:p>
-            <w:pPr>
-              <w:autoSpaceDE w:val="0"/>
-              <w:autoSpaceDN w:val="0"/>
-              <w:adjustRightInd w:val="0"/>
-              <w:jc w:val="center"/>
-              <w:cnfStyle w:val="000000000000"/>
-              <w:rPr>
-                <w:del w:id="206" w:author="FABRICIO" w:date="2010-08-07T18:04:00Z"/>
-                <w:rFonts w:cstheme="minorHAnsi"/>
-                <w:lang w:val="en-US"/>
-              </w:rPr>
-            </w:pPr>
-            <w:del w:id="207" w:author="FABRICIO" w:date="2010-08-07T18:04:00Z">
-              <w:r>
-                <w:rPr>
-                  <w:rFonts w:cstheme="minorHAnsi"/>
-                  <w:lang w:val="en-US"/>
-                </w:rPr>
-                <w:delText>amp</w:delText>
-              </w:r>
-            </w:del>
-          </w:p>
-        </w:tc>
-      </w:tr>
-      <w:tr>
-        <w:trPr>
-          <w:cnfStyle w:val="000000100000"/>
-          <w:jc w:val="center"/>
-          <w:del w:id="208" w:author="FABRICIO" w:date="2010-08-07T18:04:00Z"/>
-        </w:trPr>
-        <w:tc>
-          <w:tcPr>
-            <w:cnfStyle w:val="001000000000"/>
-            <w:tcW w:w="0" w:type="auto"/>
-            <w:vAlign w:val="center"/>
-          </w:tcPr>
-          <w:p>
-            <w:pPr>
-              <w:autoSpaceDE w:val="0"/>
-              <w:autoSpaceDN w:val="0"/>
-              <w:adjustRightInd w:val="0"/>
-              <w:jc w:val="center"/>
-              <w:rPr>
-                <w:del w:id="209" w:author="FABRICIO" w:date="2010-08-07T18:04:00Z"/>
-                <w:rFonts w:cstheme="minorHAnsi"/>
-                <w:lang w:val="en-US"/>
-              </w:rPr>
-            </w:pPr>
-            <w:del w:id="210" w:author="FABRICIO" w:date="2010-08-07T18:04:00Z">
-              <w:r>
-                <w:rPr>
-                  <w:rFonts w:cstheme="minorHAnsi"/>
-                  <w:lang w:val="en-US"/>
-                </w:rPr>
-                <w:delText>&lt;td&gt;</w:delText>
-              </w:r>
-            </w:del>
-          </w:p>
-        </w:tc>
-        <w:tc>
-          <w:tcPr>
-            <w:tcW w:w="0" w:type="auto"/>
-            <w:vAlign w:val="center"/>
-          </w:tcPr>
-          <w:p>
-            <w:pPr>
-              <w:autoSpaceDE w:val="0"/>
-              <w:autoSpaceDN w:val="0"/>
-              <w:adjustRightInd w:val="0"/>
-              <w:jc w:val="center"/>
-              <w:cnfStyle w:val="000000100000"/>
-              <w:rPr>
-                <w:del w:id="211" w:author="FABRICIO" w:date="2010-08-07T18:04:00Z"/>
-                <w:rFonts w:cstheme="minorHAnsi"/>
-                <w:lang w:val="en-US"/>
-              </w:rPr>
-            </w:pPr>
-            <w:del w:id="212" w:author="FABRICIO" w:date="2010-08-07T18:04:00Z">
-              <w:r>
-                <w:rPr>
-                  <w:rFonts w:cstheme="minorHAnsi"/>
-                  <w:lang w:val="en-US"/>
-                </w:rPr>
-                <w:delText>Retardo</w:delText>
-              </w:r>
-            </w:del>
-          </w:p>
-        </w:tc>
-        <w:tc>
-          <w:tcPr>
-            <w:tcW w:w="0" w:type="auto"/>
-            <w:vAlign w:val="center"/>
-          </w:tcPr>
-          <w:p>
-            <w:pPr>
-              <w:autoSpaceDE w:val="0"/>
-              <w:autoSpaceDN w:val="0"/>
-              <w:adjustRightInd w:val="0"/>
-              <w:jc w:val="center"/>
-              <w:cnfStyle w:val="000000100000"/>
-              <w:rPr>
-                <w:del w:id="213" w:author="FABRICIO" w:date="2010-08-07T18:04:00Z"/>
-                <w:rFonts w:cstheme="minorHAnsi"/>
-                <w:lang w:val="en-US"/>
-              </w:rPr>
-            </w:pPr>
-            <w:del w:id="214" w:author="FABRICIO" w:date="2010-08-07T18:04:00Z">
-              <w:r>
-                <w:rPr>
-                  <w:rFonts w:cstheme="minorHAnsi"/>
-                  <w:lang w:val="en-US"/>
-                </w:rPr>
-                <w:delText>sec</w:delText>
-              </w:r>
-            </w:del>
-          </w:p>
-        </w:tc>
-      </w:tr>
-      <w:tr>
-        <w:trPr>
-          <w:jc w:val="center"/>
-          <w:del w:id="215" w:author="FABRICIO" w:date="2010-08-07T18:04:00Z"/>
-        </w:trPr>
-        <w:tc>
-          <w:tcPr>
-            <w:cnfStyle w:val="001000000000"/>
-            <w:tcW w:w="0" w:type="auto"/>
-            <w:vAlign w:val="center"/>
-          </w:tcPr>
-          <w:p>
-            <w:pPr>
-              <w:autoSpaceDE w:val="0"/>
-              <w:autoSpaceDN w:val="0"/>
-              <w:adjustRightInd w:val="0"/>
-              <w:jc w:val="center"/>
-              <w:rPr>
-                <w:del w:id="216" w:author="FABRICIO" w:date="2010-08-07T18:04:00Z"/>
-                <w:rFonts w:cstheme="minorHAnsi"/>
-                <w:i/>
-                <w:iCs/>
-                <w:lang w:val="en-US"/>
-              </w:rPr>
-            </w:pPr>
-            <w:del w:id="217" w:author="FABRICIO" w:date="2010-08-07T18:04:00Z">
-              <w:r>
-                <w:rPr>
-                  <w:rFonts w:cstheme="minorHAnsi"/>
-                  <w:lang w:val="en-US"/>
-                </w:rPr>
-                <w:lastRenderedPageBreak/>
-                <w:delText>&lt;tf&gt;</w:delText>
-              </w:r>
-            </w:del>
-          </w:p>
-        </w:tc>
-        <w:tc>
-          <w:tcPr>
-            <w:tcW w:w="0" w:type="auto"/>
-            <w:vAlign w:val="center"/>
-          </w:tcPr>
-          <w:p>
-            <w:pPr>
-              <w:autoSpaceDE w:val="0"/>
-              <w:autoSpaceDN w:val="0"/>
-              <w:adjustRightInd w:val="0"/>
-              <w:jc w:val="center"/>
-              <w:cnfStyle w:val="000000000000"/>
-              <w:rPr>
-                <w:del w:id="218" w:author="FABRICIO" w:date="2010-08-07T18:04:00Z"/>
-                <w:rFonts w:cstheme="minorHAnsi"/>
-                <w:lang w:val="en-US"/>
-              </w:rPr>
-            </w:pPr>
-            <w:del w:id="219" w:author="FABRICIO" w:date="2010-08-07T18:04:00Z">
-              <w:r>
-                <w:rPr>
-                  <w:rFonts w:cstheme="minorHAnsi"/>
-                  <w:lang w:val="en-US"/>
-                </w:rPr>
-                <w:delText>Tiempo de bajada</w:delText>
-              </w:r>
-            </w:del>
-          </w:p>
-        </w:tc>
-        <w:tc>
-          <w:tcPr>
-            <w:tcW w:w="0" w:type="auto"/>
-            <w:vAlign w:val="center"/>
-          </w:tcPr>
-          <w:p>
-            <w:pPr>
-              <w:autoSpaceDE w:val="0"/>
-              <w:autoSpaceDN w:val="0"/>
-              <w:adjustRightInd w:val="0"/>
-              <w:jc w:val="center"/>
-              <w:cnfStyle w:val="000000000000"/>
-              <w:rPr>
-                <w:del w:id="220" w:author="FABRICIO" w:date="2010-08-07T18:04:00Z"/>
-                <w:rFonts w:cstheme="minorHAnsi"/>
-                <w:lang w:val="en-US"/>
-              </w:rPr>
-            </w:pPr>
-            <w:del w:id="221" w:author="FABRICIO" w:date="2010-08-07T18:04:00Z">
-              <w:r>
-                <w:rPr>
-                  <w:rFonts w:cstheme="minorHAnsi"/>
-                  <w:lang w:val="en-US"/>
-                </w:rPr>
-                <w:delText>sec</w:delText>
-              </w:r>
-            </w:del>
-          </w:p>
-        </w:tc>
-      </w:tr>
-      <w:tr>
-        <w:trPr>
-          <w:cnfStyle w:val="000000100000"/>
-          <w:jc w:val="center"/>
-          <w:del w:id="222" w:author="FABRICIO" w:date="2010-08-07T18:04:00Z"/>
-        </w:trPr>
-        <w:tc>
-          <w:tcPr>
-            <w:cnfStyle w:val="001000000000"/>
-            <w:tcW w:w="0" w:type="auto"/>
-            <w:vAlign w:val="center"/>
-          </w:tcPr>
-          <w:p>
-            <w:pPr>
-              <w:autoSpaceDE w:val="0"/>
-              <w:autoSpaceDN w:val="0"/>
-              <w:adjustRightInd w:val="0"/>
-              <w:jc w:val="center"/>
-              <w:rPr>
-                <w:del w:id="223" w:author="FABRICIO" w:date="2010-08-07T18:04:00Z"/>
-                <w:rFonts w:cstheme="minorHAnsi"/>
-                <w:i/>
-                <w:iCs/>
-                <w:lang w:val="en-US"/>
-              </w:rPr>
-            </w:pPr>
-            <w:del w:id="224" w:author="FABRICIO" w:date="2010-08-07T18:04:00Z">
-              <w:r>
-                <w:rPr>
-                  <w:rFonts w:cstheme="minorHAnsi"/>
-                  <w:lang w:val="en-US"/>
-                </w:rPr>
-                <w:delText>&lt;tr&gt;</w:delText>
-              </w:r>
-            </w:del>
-          </w:p>
-        </w:tc>
-        <w:tc>
-          <w:tcPr>
-            <w:tcW w:w="0" w:type="auto"/>
-            <w:vAlign w:val="center"/>
-          </w:tcPr>
-          <w:p>
-            <w:pPr>
-              <w:autoSpaceDE w:val="0"/>
-              <w:autoSpaceDN w:val="0"/>
-              <w:adjustRightInd w:val="0"/>
-              <w:jc w:val="center"/>
-              <w:cnfStyle w:val="000000100000"/>
-              <w:rPr>
-                <w:del w:id="225" w:author="FABRICIO" w:date="2010-08-07T18:04:00Z"/>
-                <w:rFonts w:cstheme="minorHAnsi"/>
-                <w:lang w:val="en-US"/>
-              </w:rPr>
-            </w:pPr>
-            <w:del w:id="226" w:author="FABRICIO" w:date="2010-08-07T18:04:00Z">
-              <w:r>
-                <w:rPr>
-                  <w:rFonts w:cstheme="minorHAnsi"/>
-                  <w:lang w:val="en-US"/>
-                </w:rPr>
-                <w:delText>Tiempo de subida</w:delText>
-              </w:r>
-            </w:del>
-          </w:p>
-        </w:tc>
-        <w:tc>
-          <w:tcPr>
-            <w:tcW w:w="0" w:type="auto"/>
-            <w:vAlign w:val="center"/>
-          </w:tcPr>
-          <w:p>
-            <w:pPr>
-              <w:autoSpaceDE w:val="0"/>
-              <w:autoSpaceDN w:val="0"/>
-              <w:adjustRightInd w:val="0"/>
-              <w:jc w:val="center"/>
-              <w:cnfStyle w:val="000000100000"/>
-              <w:rPr>
-                <w:del w:id="227" w:author="FABRICIO" w:date="2010-08-07T18:04:00Z"/>
-                <w:rFonts w:cstheme="minorHAnsi"/>
-                <w:lang w:val="en-US"/>
-              </w:rPr>
-            </w:pPr>
-            <w:del w:id="228" w:author="FABRICIO" w:date="2010-08-07T18:04:00Z">
-              <w:r>
-                <w:rPr>
-                  <w:rFonts w:cstheme="minorHAnsi"/>
-                  <w:lang w:val="en-US"/>
-                </w:rPr>
-                <w:delText>sec</w:delText>
-              </w:r>
-            </w:del>
-          </w:p>
-        </w:tc>
-      </w:tr>
-      <w:tr>
-        <w:trPr>
-          <w:jc w:val="center"/>
-          <w:del w:id="229" w:author="FABRICIO" w:date="2010-08-07T18:04:00Z"/>
-        </w:trPr>
-        <w:tc>
-          <w:tcPr>
-            <w:cnfStyle w:val="001000000000"/>
-            <w:tcW w:w="0" w:type="auto"/>
-            <w:vAlign w:val="center"/>
-          </w:tcPr>
-          <w:p>
-            <w:pPr>
-              <w:autoSpaceDE w:val="0"/>
-              <w:autoSpaceDN w:val="0"/>
-              <w:adjustRightInd w:val="0"/>
-              <w:jc w:val="center"/>
-              <w:rPr>
-                <w:del w:id="230" w:author="FABRICIO" w:date="2010-08-07T18:04:00Z"/>
-                <w:rFonts w:cstheme="minorHAnsi"/>
-                <w:i/>
-                <w:iCs/>
-                <w:lang w:val="en-US"/>
-              </w:rPr>
-            </w:pPr>
-            <w:del w:id="231" w:author="FABRICIO" w:date="2010-08-07T18:04:00Z">
-              <w:r>
-                <w:rPr>
-                  <w:rFonts w:cstheme="minorHAnsi"/>
-                  <w:lang w:val="en-US"/>
-                </w:rPr>
-                <w:delText>&lt;pw&gt;</w:delText>
-              </w:r>
-            </w:del>
-          </w:p>
-        </w:tc>
-        <w:tc>
-          <w:tcPr>
-            <w:tcW w:w="0" w:type="auto"/>
-            <w:vAlign w:val="center"/>
-          </w:tcPr>
-          <w:p>
-            <w:pPr>
-              <w:autoSpaceDE w:val="0"/>
-              <w:autoSpaceDN w:val="0"/>
-              <w:adjustRightInd w:val="0"/>
-              <w:jc w:val="center"/>
-              <w:cnfStyle w:val="000000000000"/>
-              <w:rPr>
-                <w:del w:id="232" w:author="FABRICIO" w:date="2010-08-07T18:04:00Z"/>
-                <w:rFonts w:cstheme="minorHAnsi"/>
-                <w:lang w:val="en-US"/>
-              </w:rPr>
-            </w:pPr>
-            <w:del w:id="233" w:author="FABRICIO" w:date="2010-08-07T18:04:00Z">
-              <w:r>
-                <w:rPr>
-                  <w:rFonts w:cstheme="minorHAnsi"/>
-                  <w:lang w:val="en-US"/>
-                </w:rPr>
-                <w:delText>Ancho de pulso</w:delText>
-              </w:r>
-            </w:del>
-          </w:p>
-        </w:tc>
-        <w:tc>
-          <w:tcPr>
-            <w:tcW w:w="0" w:type="auto"/>
-            <w:vAlign w:val="center"/>
-          </w:tcPr>
-          <w:p>
-            <w:pPr>
-              <w:autoSpaceDE w:val="0"/>
-              <w:autoSpaceDN w:val="0"/>
-              <w:adjustRightInd w:val="0"/>
-              <w:jc w:val="center"/>
-              <w:cnfStyle w:val="000000000000"/>
-              <w:rPr>
-                <w:del w:id="234" w:author="FABRICIO" w:date="2010-08-07T18:04:00Z"/>
-                <w:rFonts w:cstheme="minorHAnsi"/>
-                <w:lang w:val="en-US"/>
-              </w:rPr>
-            </w:pPr>
-            <w:del w:id="235" w:author="FABRICIO" w:date="2010-08-07T18:04:00Z">
-              <w:r>
-                <w:rPr>
-                  <w:rFonts w:cstheme="minorHAnsi"/>
-                  <w:lang w:val="en-US"/>
-                </w:rPr>
-                <w:delText>sec</w:delText>
-              </w:r>
-            </w:del>
-          </w:p>
-        </w:tc>
-      </w:tr>
-      <w:tr>
-        <w:trPr>
-          <w:cnfStyle w:val="000000100000"/>
-          <w:jc w:val="center"/>
-          <w:del w:id="236" w:author="FABRICIO" w:date="2010-08-07T18:04:00Z"/>
-        </w:trPr>
-        <w:tc>
-          <w:tcPr>
-            <w:cnfStyle w:val="001000000000"/>
-            <w:tcW w:w="0" w:type="auto"/>
-            <w:vAlign w:val="center"/>
-          </w:tcPr>
-          <w:p>
-            <w:pPr>
-              <w:jc w:val="center"/>
-              <w:rPr>
-                <w:del w:id="237" w:author="FABRICIO" w:date="2010-08-07T18:04:00Z"/>
-                <w:rFonts w:cstheme="minorHAnsi"/>
-              </w:rPr>
-            </w:pPr>
-            <w:del w:id="238" w:author="FABRICIO" w:date="2010-08-07T18:04:00Z">
-              <w:r>
-                <w:rPr>
-                  <w:rFonts w:cstheme="minorHAnsi"/>
-                </w:rPr>
-                <w:delText>&lt;per&gt;</w:delText>
-              </w:r>
-            </w:del>
-          </w:p>
-        </w:tc>
-        <w:tc>
-          <w:tcPr>
-            <w:tcW w:w="0" w:type="auto"/>
-            <w:vAlign w:val="center"/>
-          </w:tcPr>
-          <w:p>
-            <w:pPr>
-              <w:jc w:val="center"/>
-              <w:cnfStyle w:val="000000100000"/>
-              <w:rPr>
-                <w:del w:id="239" w:author="FABRICIO" w:date="2010-08-07T18:04:00Z"/>
-                <w:rFonts w:cstheme="minorHAnsi"/>
-              </w:rPr>
-            </w:pPr>
-            <w:del w:id="240" w:author="FABRICIO" w:date="2010-08-07T18:04:00Z">
-              <w:r>
-                <w:rPr>
-                  <w:rFonts w:cstheme="minorHAnsi"/>
-                </w:rPr>
-                <w:delText>Period</w:delText>
-              </w:r>
-              <w:r>
-                <w:rPr>
-                  <w:rFonts w:cstheme="minorHAnsi"/>
-                </w:rPr>
-                <w:delText>o</w:delText>
-              </w:r>
-            </w:del>
-          </w:p>
-        </w:tc>
-        <w:tc>
-          <w:tcPr>
-            <w:tcW w:w="0" w:type="auto"/>
-            <w:vAlign w:val="center"/>
-          </w:tcPr>
-          <w:p>
-            <w:pPr>
-              <w:jc w:val="center"/>
-              <w:cnfStyle w:val="000000100000"/>
-              <w:rPr>
-                <w:del w:id="241" w:author="FABRICIO" w:date="2010-08-07T18:04:00Z"/>
-                <w:rFonts w:cstheme="minorHAnsi"/>
-              </w:rPr>
-            </w:pPr>
-            <w:del w:id="242" w:author="FABRICIO" w:date="2010-08-07T18:04:00Z">
-              <w:r>
-                <w:rPr>
-                  <w:rFonts w:cstheme="minorHAnsi"/>
-                </w:rPr>
-                <w:delText>sec</w:delText>
-              </w:r>
-            </w:del>
-          </w:p>
-        </w:tc>
-      </w:tr>
-    </w:tbl>
-    <w:p>
-      <w:pPr>
-        <w:pStyle w:val="ParrafoTESIS"/>
-        <w:rPr>
-          <w:del w:id="243" w:author="FABRICIO" w:date="2010-08-07T18:04:00Z"/>
-        </w:rPr>
-      </w:pPr>
-      <w:del w:id="244" w:author="FABRICIO" w:date="2010-08-07T18:04:00Z">
-        <w:r>
-          <w:delText>I_INY1</w:delText>
-        </w:r>
-        <w:r>
-          <w:tab/>
-        </w:r>
-        <w:r>
-          <w:tab/>
-        </w:r>
-        <w:r>
-          <w:rPr>
-            <w:b/>
-          </w:rPr>
-          <w:delText>NODO</w:delText>
-        </w:r>
-        <w:r>
-          <w:delText xml:space="preserve"> 0 DC 0Adc AC 0Aac (NODO: lugar de inyección con respecto a 0)</w:delText>
-        </w:r>
-      </w:del>
-    </w:p>
-    <w:p>
-      <w:pPr>
-        <w:pStyle w:val="ParrafoTESIS"/>
-        <w:rPr>
-          <w:del w:id="245" w:author="FABRICIO" w:date="2010-08-07T18:04:00Z"/>
-          <w:lang w:val="en-US"/>
-        </w:rPr>
-      </w:pPr>
-      <w:del w:id="246" w:author="FABRICIO" w:date="2010-08-07T18:04:00Z">
-        <w:r>
-          <w:rPr>
-            <w:lang w:val="en-US"/>
-          </w:rPr>
-          <w:delText>+PULSE</w:delText>
-        </w:r>
-        <w:r>
-          <w:rPr>
-            <w:lang w:val="en-US"/>
-          </w:rPr>
-          <w:tab/>
-        </w:r>
-        <w:r>
-          <w:rPr>
-            <w:lang w:val="en-US"/>
-          </w:rPr>
-          <w:tab/>
-          <w:delText>0 4m 2n 250p 250p 5n 0</w:delText>
-        </w:r>
-      </w:del>
     </w:p>
     <w:p>
       <w:pPr>
@@ -6690,6 +4565,7 @@
           <w:noProof/>
           <w:lang w:eastAsia="es-AR"/>
         </w:rPr>
+        <w:lastRenderedPageBreak/>
         <w:drawing>
           <wp:inline distT="0" distB="0" distL="0" distR="0">
             <wp:extent cx="5125809" cy="3240000"/>
@@ -6742,7 +4618,7 @@
         <w:pStyle w:val="Epgrafe"/>
         <w:jc w:val="center"/>
       </w:pPr>
-      <w:bookmarkStart w:id="247" w:name="_Ref266990746"/>
+      <w:bookmarkStart w:id="21" w:name="_Ref266990746"/>
       <w:r>
         <w:t xml:space="preserve">Figura </w:t>
       </w:r>
@@ -6754,7 +4630,7 @@
           <w:t>7</w:t>
         </w:r>
       </w:fldSimple>
-      <w:bookmarkEnd w:id="247"/>
+      <w:bookmarkEnd w:id="21"/>
       <w:r>
         <w:t>) Gr</w:t>
       </w:r>
@@ -6764,16 +4640,9 @@
       <w:r>
         <w:t xml:space="preserve">fica del modelo de inyección </w:t>
       </w:r>
-      <w:del w:id="248" w:author="FABRICIO" w:date="2010-08-07T18:04:00Z">
-        <w:r>
-          <w:delText>rampa</w:delText>
-        </w:r>
-      </w:del>
-      <w:ins w:id="249" w:author="FABRICIO" w:date="2010-08-07T18:04:00Z">
-        <w:r>
-          <w:t>trapezoidaltrapezoidal</w:t>
-        </w:r>
-      </w:ins>
+      <w:r>
+        <w:t>trapezoidal</w:t>
+      </w:r>
       <w:r>
         <w:t>.</w:t>
       </w:r>
@@ -6781,9 +4650,6 @@
     <w:p>
       <w:pPr>
         <w:pStyle w:val="ParrafoTESIS"/>
-        <w:rPr>
-          <w:del w:id="250" w:author="FABRICIO" w:date="2010-08-07T18:05:00Z"/>
-        </w:rPr>
       </w:pPr>
       <w:r>
         <w:t xml:space="preserve">En ambos casos de modelado, </w:t>
@@ -6791,11 +4657,9 @@
       <w:r>
         <w:t>las características de corriente máxima y tiempos de perturbación fueron elegidas en base a</w:t>
       </w:r>
-      <w:ins w:id="251" w:author="FABRICIO" w:date="2010-08-07T18:05:00Z">
-        <w:r>
-          <w:t xml:space="preserve"> la</w:t>
-        </w:r>
-      </w:ins>
+      <w:r>
+        <w:t xml:space="preserve"> la</w:t>
+      </w:r>
       <w:r>
         <w:t xml:space="preserve"> </w:t>
       </w:r>
@@ -6856,27 +4720,9 @@
           </w:fldSimple>
         </w:sdtContent>
       </w:sdt>
-      <w:ins w:id="252" w:author="FABRICIO" w:date="2010-08-07T18:05:00Z">
-        <w:r>
-          <w:t>.</w:t>
-        </w:r>
-      </w:ins>
-      <w:del w:id="253" w:author="FABRICIO" w:date="2010-08-07T18:05:00Z">
-        <w:r>
-          <w:delText xml:space="preserve"> </w:delText>
-        </w:r>
-        <w:r>
-          <w:delText>que realizaro</w:delText>
-        </w:r>
-        <w:r>
-          <w:delText>n estudios similares.</w:delText>
-        </w:r>
-      </w:del>
-    </w:p>
-    <w:p>
-      <w:pPr>
-        <w:pStyle w:val="ParrafoTESIS"/>
-      </w:pPr>
+      <w:r>
+        <w:t>.</w:t>
+      </w:r>
       <w:r>
         <w:t>En los procesos de inyección, se deja un tiempo de reposo del circuito (sin perturbaciones) durante 2nS</w:t>
       </w:r>
@@ -6886,16 +4732,9 @@
       <w:r>
         <w:t xml:space="preserve"> en los cuales el sistema se estabiliza. A diferencia del modelado exponencial, el modelo de falla tipo </w:t>
       </w:r>
-      <w:del w:id="254" w:author="FABRICIO" w:date="2010-08-07T18:04:00Z">
-        <w:r>
-          <w:delText>rampa</w:delText>
-        </w:r>
-      </w:del>
-      <w:ins w:id="255" w:author="FABRICIO" w:date="2010-08-07T18:04:00Z">
-        <w:r>
-          <w:t>trapezoidaltrapezoidal</w:t>
-        </w:r>
-      </w:ins>
+      <w:r>
+        <w:t>trapezoidal</w:t>
+      </w:r>
       <w:r>
         <w:t xml:space="preserve"> define el momento de finalización de la perturbación, permitiendo asegurar que el circuito se encuentra libre de alteraciones externas y que, por lo tanto, debería de volver a su estado inicial. Para el modelo exponencial, es difícil definir dicho momento.</w:t>
       </w:r>
@@ -7758,25 +5597,10 @@
       <w:spacing w:before="120" w:after="120" w:line="360" w:lineRule="auto"/>
       <w:ind w:firstLine="709"/>
       <w:jc w:val="both"/>
-      <w:pPrChange w:id="0" w:author="FABRICIO" w:date="2010-08-07T18:00:00Z">
-        <w:pPr>
-          <w:spacing w:before="120" w:after="120" w:line="360" w:lineRule="auto"/>
-          <w:ind w:firstLine="709"/>
-          <w:jc w:val="both"/>
-        </w:pPr>
-      </w:pPrChange>
     </w:pPr>
     <w:rPr>
       <w:rFonts w:cstheme="minorHAnsi"/>
       <w:shd w:val="clear" w:color="auto" w:fill="EBEFF9"/>
-      <w:rPrChange w:id="0" w:author="FABRICIO" w:date="2010-08-07T18:00:00Z">
-        <w:rPr>
-          <w:rFonts w:asciiTheme="minorHAnsi" w:eastAsiaTheme="minorHAnsi" w:hAnsiTheme="minorHAnsi" w:cstheme="minorHAnsi"/>
-          <w:sz w:val="22"/>
-          <w:szCs w:val="22"/>
-          <w:lang w:val="es-AR" w:eastAsia="en-US" w:bidi="ar-SA"/>
-        </w:rPr>
-      </w:rPrChange>
     </w:rPr>
   </w:style>
   <w:style w:type="paragraph" w:customStyle="1" w:styleId="IntroCAPTESIS">
@@ -8868,7 +6692,7 @@
 </file>
 
 <file path=customXml/itemProps1.xml><?xml version="1.0" encoding="utf-8"?>
-<ds:datastoreItem xmlns:ds="http://schemas.openxmlformats.org/officeDocument/2006/customXml" ds:itemID="{40A65AB5-3855-4E0F-A3DE-4A0DEF9E561A}">
+<ds:datastoreItem xmlns:ds="http://schemas.openxmlformats.org/officeDocument/2006/customXml" ds:itemID="{64354C9A-27E3-42FA-AB25-51B836E036CB}">
   <ds:schemaRefs>
     <ds:schemaRef ds:uri="http://schemas.openxmlformats.org/officeDocument/2006/bibliography"/>
   </ds:schemaRefs>

</xml_diff>